<commit_message>
remove comments from dj doc
</commit_message>
<xml_diff>
--- a/docker/docmosis/templates/CV-CMC-LET-ENG-LIP-JO0004.docx
+++ b/docker/docmosis/templates/CV-CMC-LET-ENG-LIP-JO0004.docx
@@ -99,27 +99,7 @@
                                 <w:spacing w:val="-1"/>
                                 <w:szCs w:val="20"/>
                               </w:rPr>
-                              <w:t>&lt;&lt;</w:t>
-                            </w:r>
-                            <w:proofErr w:type="spellStart"/>
-                            <w:r>
-                              <w:rPr>
-                                <w:b/>
-                                <w:color w:val="FFFFFF"/>
-                                <w:spacing w:val="-1"/>
-                                <w:szCs w:val="20"/>
-                              </w:rPr>
-                              <w:t>claimReferenceNumber</w:t>
-                            </w:r>
-                            <w:proofErr w:type="spellEnd"/>
-                            <w:r>
-                              <w:rPr>
-                                <w:b/>
-                                <w:color w:val="FFFFFF"/>
-                                <w:spacing w:val="-1"/>
-                                <w:szCs w:val="20"/>
-                              </w:rPr>
-                              <w:t>&gt;&gt;</w:t>
+                              <w:t>&lt;&lt;claimReferenceNumber&gt;&gt;</w:t>
                             </w:r>
                           </w:p>
                         </w:txbxContent>
@@ -287,62 +267,60 @@
           <w:sz w:val="24"/>
           <w:szCs w:val="24"/>
         </w:rPr>
-        <w:t>&lt;&lt;</w:t>
-      </w:r>
-      <w:proofErr w:type="spellStart"/>
-      <w:proofErr w:type="gramStart"/>
+        <w:t>&lt;&lt;defendant.partyName&gt;&gt;</w:t>
+      </w:r>
+      <w:r>
+        <w:tab/>
+      </w:r>
+      <w:r>
+        <w:tab/>
+      </w:r>
+      <w:r>
+        <w:tab/>
+      </w:r>
+      <w:r>
+        <w:tab/>
+      </w:r>
+      <w:r>
+        <w:tab/>
+      </w:r>
+      <w:r>
+        <w:tab/>
+      </w:r>
+      <w:r>
+        <w:tab/>
+      </w:r>
+      <w:r>
+        <w:tab/>
+      </w:r>
+      <w:r>
+        <w:tab/>
+      </w:r>
       <w:r>
         <w:rPr>
           <w:rFonts w:ascii="Helvetica" w:hAnsi="Helvetica"/>
           <w:sz w:val="24"/>
           <w:szCs w:val="24"/>
         </w:rPr>
-        <w:t>defendant.partyName</w:t>
-      </w:r>
-      <w:proofErr w:type="spellEnd"/>
-      <w:proofErr w:type="gramEnd"/>
-      <w:r>
+        <w:t xml:space="preserve"> </w:t>
+      </w:r>
+    </w:p>
+    <w:p>
+      <w:pPr>
+        <w:pStyle w:val="NoSpacing"/>
         <w:rPr>
           <w:rFonts w:ascii="Helvetica" w:hAnsi="Helvetica"/>
           <w:sz w:val="24"/>
           <w:szCs w:val="24"/>
         </w:rPr>
-        <w:t>&gt;&gt;</w:t>
-      </w:r>
-      <w:r>
-        <w:tab/>
-      </w:r>
-      <w:r>
-        <w:tab/>
-      </w:r>
-      <w:r>
-        <w:tab/>
-      </w:r>
-      <w:r>
-        <w:tab/>
-      </w:r>
-      <w:r>
-        <w:tab/>
-      </w:r>
-      <w:r>
-        <w:tab/>
-      </w:r>
-      <w:r>
-        <w:tab/>
-      </w:r>
-      <w:r>
-        <w:tab/>
-      </w:r>
-      <w:r>
-        <w:tab/>
-      </w:r>
+      </w:pPr>
       <w:r>
         <w:rPr>
           <w:rFonts w:ascii="Helvetica" w:hAnsi="Helvetica"/>
           <w:sz w:val="24"/>
           <w:szCs w:val="24"/>
         </w:rPr>
-        <w:t xml:space="preserve"> </w:t>
+        <w:t>&lt;&lt; defendant.primaryAddress.AddressLine1&gt;&gt;</w:t>
       </w:r>
     </w:p>
     <w:p>
@@ -360,25 +338,33 @@
           <w:sz w:val="24"/>
           <w:szCs w:val="24"/>
         </w:rPr>
-        <w:t xml:space="preserve">&lt;&lt; </w:t>
-      </w:r>
-      <w:proofErr w:type="gramStart"/>
+        <w:t xml:space="preserve">&lt;&lt;cs_{ </w:t>
+      </w:r>
       <w:r>
         <w:rPr>
           <w:rFonts w:ascii="Helvetica" w:hAnsi="Helvetica"/>
           <w:sz w:val="24"/>
           <w:szCs w:val="24"/>
         </w:rPr>
-        <w:t>defendant.primaryAddress.AddressLine</w:t>
-      </w:r>
-      <w:proofErr w:type="gramEnd"/>
-      <w:r>
+        <w:t>defendant.primaryAddress.AddressLine2 != null}&gt;&gt;</w:t>
+      </w:r>
+    </w:p>
+    <w:p>
+      <w:pPr>
+        <w:pStyle w:val="NoSpacing"/>
         <w:rPr>
           <w:rFonts w:ascii="Helvetica" w:hAnsi="Helvetica"/>
           <w:sz w:val="24"/>
           <w:szCs w:val="24"/>
         </w:rPr>
-        <w:t>1&gt;&gt;</w:t>
+      </w:pPr>
+      <w:r>
+        <w:rPr>
+          <w:rFonts w:ascii="Helvetica" w:hAnsi="Helvetica"/>
+          <w:sz w:val="24"/>
+          <w:szCs w:val="24"/>
+        </w:rPr>
+        <w:t>&lt;&lt; defendant.primaryAddress.AddressLine2&gt;&gt;</w:t>
       </w:r>
     </w:p>
     <w:p>
@@ -396,163 +382,43 @@
           <w:sz w:val="24"/>
           <w:szCs w:val="24"/>
         </w:rPr>
-        <w:t>&lt;&lt;cs</w:t>
-      </w:r>
-      <w:proofErr w:type="gramStart"/>
-      <w:r>
+        <w:t>&lt;&lt;es_&gt;&gt;</w:t>
+      </w:r>
+    </w:p>
+    <w:p>
+      <w:pPr>
+        <w:pStyle w:val="NoSpacing"/>
         <w:rPr>
           <w:rFonts w:ascii="Helvetica" w:hAnsi="Helvetica"/>
           <w:sz w:val="24"/>
           <w:szCs w:val="24"/>
         </w:rPr>
-        <w:t xml:space="preserve">_{ </w:t>
-      </w:r>
-      <w:r>
-        <w:rPr>
-          <w:rFonts w:ascii="Helvetica" w:hAnsi="Helvetica"/>
-          <w:sz w:val="24"/>
-          <w:szCs w:val="24"/>
-        </w:rPr>
-        <w:t>defendant</w:t>
-      </w:r>
-      <w:proofErr w:type="gramEnd"/>
-      <w:r>
-        <w:rPr>
-          <w:rFonts w:ascii="Helvetica" w:hAnsi="Helvetica"/>
-          <w:sz w:val="24"/>
-          <w:szCs w:val="24"/>
-        </w:rPr>
-        <w:t>.primaryAddress.AddressLine2 != null}&gt;&gt;</w:t>
+      </w:pPr>
+      <w:r>
+        <w:rPr>
+          <w:rFonts w:ascii="Arial" w:eastAsia="Arial" w:hAnsi="Arial" w:cs="Arial"/>
+          <w:sz w:val="24"/>
+          <w:szCs w:val="24"/>
+        </w:rPr>
+        <w:t>&lt;&lt;defendant.primaryAddress.PostTown&gt;&gt;</w:t>
       </w:r>
     </w:p>
     <w:p>
       <w:pPr>
         <w:pStyle w:val="NoSpacing"/>
         <w:rPr>
-          <w:rFonts w:ascii="Helvetica" w:hAnsi="Helvetica"/>
-          <w:sz w:val="24"/>
-          <w:szCs w:val="24"/>
-        </w:rPr>
-      </w:pPr>
-      <w:r>
-        <w:rPr>
-          <w:rFonts w:ascii="Helvetica" w:hAnsi="Helvetica"/>
-          <w:sz w:val="24"/>
-          <w:szCs w:val="24"/>
-        </w:rPr>
-        <w:t xml:space="preserve">&lt;&lt; </w:t>
-      </w:r>
-      <w:proofErr w:type="gramStart"/>
-      <w:r>
-        <w:rPr>
-          <w:rFonts w:ascii="Helvetica" w:hAnsi="Helvetica"/>
-          <w:sz w:val="24"/>
-          <w:szCs w:val="24"/>
-        </w:rPr>
-        <w:t>defendant.primaryAddress.AddressLine</w:t>
-      </w:r>
-      <w:proofErr w:type="gramEnd"/>
-      <w:r>
-        <w:rPr>
-          <w:rFonts w:ascii="Helvetica" w:hAnsi="Helvetica"/>
-          <w:sz w:val="24"/>
-          <w:szCs w:val="24"/>
-        </w:rPr>
-        <w:t>2&gt;&gt;</w:t>
-      </w:r>
-    </w:p>
-    <w:p>
-      <w:pPr>
-        <w:pStyle w:val="NoSpacing"/>
-        <w:rPr>
-          <w:rFonts w:ascii="Helvetica" w:hAnsi="Helvetica"/>
-          <w:sz w:val="24"/>
-          <w:szCs w:val="24"/>
-        </w:rPr>
-      </w:pPr>
-      <w:r>
-        <w:rPr>
-          <w:rFonts w:ascii="Helvetica" w:hAnsi="Helvetica"/>
-          <w:sz w:val="24"/>
-          <w:szCs w:val="24"/>
-        </w:rPr>
-        <w:t>&lt;&lt;es_&gt;&gt;</w:t>
-      </w:r>
-    </w:p>
-    <w:p>
-      <w:pPr>
-        <w:pStyle w:val="NoSpacing"/>
-        <w:rPr>
-          <w:rFonts w:ascii="Helvetica" w:hAnsi="Helvetica"/>
-          <w:sz w:val="24"/>
-          <w:szCs w:val="24"/>
-        </w:rPr>
-      </w:pPr>
-      <w:r>
-        <w:rPr>
           <w:rFonts w:ascii="Arial" w:eastAsia="Arial" w:hAnsi="Arial" w:cs="Arial"/>
           <w:sz w:val="24"/>
           <w:szCs w:val="24"/>
         </w:rPr>
-        <w:t>&lt;&lt;</w:t>
-      </w:r>
-      <w:proofErr w:type="spellStart"/>
-      <w:proofErr w:type="gramStart"/>
+      </w:pPr>
       <w:r>
         <w:rPr>
           <w:rFonts w:ascii="Arial" w:eastAsia="Arial" w:hAnsi="Arial" w:cs="Arial"/>
           <w:sz w:val="24"/>
           <w:szCs w:val="24"/>
         </w:rPr>
-        <w:t>defendant.primaryAddress.PostTown</w:t>
-      </w:r>
-      <w:proofErr w:type="spellEnd"/>
-      <w:proofErr w:type="gramEnd"/>
-      <w:r>
-        <w:rPr>
-          <w:rFonts w:ascii="Arial" w:eastAsia="Arial" w:hAnsi="Arial" w:cs="Arial"/>
-          <w:sz w:val="24"/>
-          <w:szCs w:val="24"/>
-        </w:rPr>
-        <w:t>&gt;&gt;</w:t>
-      </w:r>
-    </w:p>
-    <w:p>
-      <w:pPr>
-        <w:pStyle w:val="NoSpacing"/>
-        <w:rPr>
-          <w:rFonts w:ascii="Arial" w:eastAsia="Arial" w:hAnsi="Arial" w:cs="Arial"/>
-          <w:sz w:val="24"/>
-          <w:szCs w:val="24"/>
-        </w:rPr>
-      </w:pPr>
-      <w:r>
-        <w:rPr>
-          <w:rFonts w:ascii="Arial" w:eastAsia="Arial" w:hAnsi="Arial" w:cs="Arial"/>
-          <w:sz w:val="24"/>
-          <w:szCs w:val="24"/>
-        </w:rPr>
-        <w:t>&lt;&lt;</w:t>
-      </w:r>
-      <w:proofErr w:type="spellStart"/>
-      <w:proofErr w:type="gramStart"/>
-      <w:r>
-        <w:rPr>
-          <w:rFonts w:ascii="Arial" w:eastAsia="Arial" w:hAnsi="Arial" w:cs="Arial"/>
-          <w:sz w:val="24"/>
-          <w:szCs w:val="24"/>
-        </w:rPr>
-        <w:t>defendant.primaryAddress.PostCode</w:t>
-      </w:r>
-      <w:proofErr w:type="spellEnd"/>
-      <w:proofErr w:type="gramEnd"/>
-      <w:r>
-        <w:rPr>
-          <w:rFonts w:ascii="Arial" w:eastAsia="Arial" w:hAnsi="Arial" w:cs="Arial"/>
-          <w:sz w:val="24"/>
-          <w:szCs w:val="24"/>
-        </w:rPr>
-        <w:t>&gt;&gt;</w:t>
+        <w:t>&lt;&lt;defendant.primaryAddress.PostCode&gt;&gt;</w:t>
       </w:r>
     </w:p>
     <w:p>
@@ -571,216 +437,147 @@
           <w:sz w:val="24"/>
           <w:szCs w:val="24"/>
         </w:rPr>
+        <w:t>&lt;&lt;letterIssueDate&gt;&gt;</w:t>
+      </w:r>
+    </w:p>
+    <w:p>
+      <w:pPr>
+        <w:rPr>
+          <w:rFonts w:ascii="Arial" w:eastAsia="Helvetica" w:hAnsi="Arial" w:cs="Arial"/>
+          <w:color w:val="000000" w:themeColor="text1"/>
+          <w:sz w:val="24"/>
+          <w:szCs w:val="24"/>
+        </w:rPr>
+      </w:pPr>
+    </w:p>
+    <w:p>
+      <w:pPr>
+        <w:rPr>
+          <w:rFonts w:ascii="Arial" w:eastAsia="Helvetica" w:hAnsi="Arial" w:cs="Arial"/>
+          <w:color w:val="000000" w:themeColor="text1"/>
+          <w:sz w:val="24"/>
+          <w:szCs w:val="24"/>
+        </w:rPr>
+      </w:pPr>
+      <w:r>
+        <w:rPr>
+          <w:rFonts w:ascii="Arial" w:eastAsia="Helvetica" w:hAnsi="Arial" w:cs="Arial"/>
+          <w:color w:val="000000" w:themeColor="text1"/>
+          <w:sz w:val="24"/>
+          <w:szCs w:val="24"/>
+        </w:rPr>
+        <w:t xml:space="preserve">Dear </w:t>
+      </w:r>
+      <w:r>
+        <w:rPr>
+          <w:rFonts w:ascii="Arial" w:eastAsia="Helvetica" w:hAnsi="Arial" w:cs="Arial"/>
+          <w:color w:val="000000" w:themeColor="text1"/>
+          <w:sz w:val="24"/>
+          <w:szCs w:val="24"/>
+        </w:rPr>
+        <w:t>&lt;&lt;defendant.partyName&gt;&gt;</w:t>
+      </w:r>
+    </w:p>
+    <w:p>
+      <w:pPr>
+        <w:rPr>
+          <w:rFonts w:ascii="Arial" w:eastAsia="Helvetica" w:hAnsi="Arial" w:cs="Arial"/>
+          <w:color w:val="000000" w:themeColor="text1"/>
+          <w:sz w:val="24"/>
+          <w:szCs w:val="24"/>
+        </w:rPr>
+      </w:pPr>
+      <w:r>
+        <w:rPr>
+          <w:rFonts w:ascii="Arial" w:eastAsia="Helvetica" w:hAnsi="Arial" w:cs="Arial"/>
+          <w:color w:val="000000" w:themeColor="text1"/>
+          <w:sz w:val="24"/>
+          <w:szCs w:val="24"/>
+        </w:rPr>
+        <w:t xml:space="preserve">We are contacting you because a default judgment has been </w:t>
+      </w:r>
+      <w:r>
+        <w:rPr>
+          <w:rFonts w:ascii="Arial" w:eastAsia="Helvetica" w:hAnsi="Arial" w:cs="Arial"/>
+          <w:color w:val="000000" w:themeColor="text1"/>
+          <w:sz w:val="24"/>
+          <w:szCs w:val="24"/>
+        </w:rPr>
+        <w:t>made</w:t>
+      </w:r>
+      <w:r>
+        <w:rPr>
+          <w:rFonts w:ascii="Arial" w:eastAsia="Helvetica" w:hAnsi="Arial" w:cs="Arial"/>
+          <w:color w:val="000000" w:themeColor="text1"/>
+          <w:sz w:val="24"/>
+          <w:szCs w:val="24"/>
+        </w:rPr>
+        <w:t xml:space="preserve"> against you</w:t>
+      </w:r>
+      <w:r>
+        <w:rPr>
+          <w:rFonts w:ascii="Arial" w:eastAsia="Helvetica" w:hAnsi="Arial" w:cs="Arial"/>
+          <w:color w:val="000000" w:themeColor="text1"/>
+          <w:sz w:val="24"/>
+          <w:szCs w:val="24"/>
+        </w:rPr>
+        <w:t xml:space="preserve"> as the defendant in a claim made by </w:t>
+      </w:r>
+      <w:r>
+        <w:rPr>
+          <w:rFonts w:ascii="Arial" w:eastAsia="Helvetica" w:hAnsi="Arial" w:cs="Arial"/>
+          <w:color w:val="000000" w:themeColor="text1"/>
+          <w:sz w:val="24"/>
+          <w:szCs w:val="24"/>
+        </w:rPr>
+        <w:t xml:space="preserve">the claimant </w:t>
+      </w:r>
+      <w:r>
+        <w:rPr>
+          <w:rFonts w:ascii="Arial" w:eastAsia="Helvetica" w:hAnsi="Arial" w:cs="Arial"/>
+          <w:color w:val="000000" w:themeColor="text1"/>
+          <w:sz w:val="24"/>
+          <w:szCs w:val="24"/>
+        </w:rPr>
+        <w:t>&lt;&lt;claimantName&gt;&gt;</w:t>
+      </w:r>
+      <w:r>
+        <w:rPr>
+          <w:rFonts w:ascii="Arial" w:eastAsia="Helvetica" w:hAnsi="Arial" w:cs="Arial"/>
+          <w:color w:val="000000" w:themeColor="text1"/>
+          <w:sz w:val="24"/>
+          <w:szCs w:val="24"/>
+        </w:rPr>
+        <w:t>. This is also known as a County Court Judgment (CCJ).</w:t>
+      </w:r>
+    </w:p>
+    <w:p>
+      <w:pPr>
+        <w:rPr>
+          <w:rFonts w:ascii="Arial" w:eastAsia="Helvetica" w:hAnsi="Arial" w:cs="Arial"/>
+          <w:color w:val="000000" w:themeColor="text1"/>
+          <w:sz w:val="24"/>
+          <w:szCs w:val="24"/>
+        </w:rPr>
+      </w:pPr>
+      <w:r>
+        <w:rPr>
+          <w:rFonts w:ascii="Arial" w:eastAsia="Helvetica" w:hAnsi="Arial" w:cs="Arial"/>
+          <w:color w:val="000000" w:themeColor="text1"/>
+          <w:sz w:val="24"/>
+          <w:szCs w:val="24"/>
+        </w:rPr>
+        <w:t xml:space="preserve">This is because you did not respond to a money claim that was made against you on </w:t>
+      </w:r>
+      <w:r>
+        <w:rPr>
+          <w:rFonts w:ascii="Arial" w:eastAsia="Helvetica" w:hAnsi="Arial" w:cs="Arial"/>
+          <w:color w:val="000000" w:themeColor="text1"/>
+          <w:sz w:val="24"/>
+          <w:szCs w:val="24"/>
+        </w:rPr>
         <w:t>&lt;&lt;</w:t>
       </w:r>
-      <w:proofErr w:type="spellStart"/>
-      <w:r>
-        <w:rPr>
-          <w:rFonts w:ascii="Helvetica" w:hAnsi="Helvetica"/>
-          <w:sz w:val="24"/>
-          <w:szCs w:val="24"/>
-        </w:rPr>
-        <w:t>letterIssueDate</w:t>
-      </w:r>
-      <w:proofErr w:type="spellEnd"/>
-      <w:r>
-        <w:rPr>
-          <w:rFonts w:ascii="Helvetica" w:hAnsi="Helvetica"/>
-          <w:sz w:val="24"/>
-          <w:szCs w:val="24"/>
-        </w:rPr>
-        <w:t>&gt;&gt;</w:t>
-      </w:r>
-    </w:p>
-    <w:p>
-      <w:pPr>
-        <w:rPr>
-          <w:rFonts w:ascii="Arial" w:eastAsia="Helvetica" w:hAnsi="Arial" w:cs="Arial"/>
-          <w:color w:val="000000" w:themeColor="text1"/>
-          <w:sz w:val="24"/>
-          <w:szCs w:val="24"/>
-        </w:rPr>
-      </w:pPr>
-    </w:p>
-    <w:p>
-      <w:pPr>
-        <w:rPr>
-          <w:rFonts w:ascii="Arial" w:eastAsia="Helvetica" w:hAnsi="Arial" w:cs="Arial"/>
-          <w:color w:val="000000" w:themeColor="text1"/>
-          <w:sz w:val="24"/>
-          <w:szCs w:val="24"/>
-        </w:rPr>
-      </w:pPr>
-      <w:r>
-        <w:rPr>
-          <w:rFonts w:ascii="Arial" w:eastAsia="Helvetica" w:hAnsi="Arial" w:cs="Arial"/>
-          <w:color w:val="000000" w:themeColor="text1"/>
-          <w:sz w:val="24"/>
-          <w:szCs w:val="24"/>
-        </w:rPr>
-        <w:t xml:space="preserve">Dear </w:t>
-      </w:r>
-      <w:r>
-        <w:rPr>
-          <w:rFonts w:ascii="Arial" w:eastAsia="Helvetica" w:hAnsi="Arial" w:cs="Arial"/>
-          <w:color w:val="000000" w:themeColor="text1"/>
-          <w:sz w:val="24"/>
-          <w:szCs w:val="24"/>
-        </w:rPr>
-        <w:t>&lt;&lt;</w:t>
-      </w:r>
-      <w:proofErr w:type="spellStart"/>
-      <w:proofErr w:type="gramStart"/>
-      <w:r>
-        <w:rPr>
-          <w:rFonts w:ascii="Arial" w:eastAsia="Helvetica" w:hAnsi="Arial" w:cs="Arial"/>
-          <w:color w:val="000000" w:themeColor="text1"/>
-          <w:sz w:val="24"/>
-          <w:szCs w:val="24"/>
-        </w:rPr>
-        <w:t>defendant.partyName</w:t>
-      </w:r>
-      <w:proofErr w:type="spellEnd"/>
-      <w:proofErr w:type="gramEnd"/>
-      <w:r>
-        <w:rPr>
-          <w:rFonts w:ascii="Arial" w:eastAsia="Helvetica" w:hAnsi="Arial" w:cs="Arial"/>
-          <w:color w:val="000000" w:themeColor="text1"/>
-          <w:sz w:val="24"/>
-          <w:szCs w:val="24"/>
-        </w:rPr>
-        <w:t>&gt;&gt;</w:t>
-      </w:r>
-    </w:p>
-    <w:p>
-      <w:pPr>
-        <w:rPr>
-          <w:rFonts w:ascii="Arial" w:eastAsia="Helvetica" w:hAnsi="Arial" w:cs="Arial"/>
-          <w:color w:val="000000" w:themeColor="text1"/>
-          <w:sz w:val="24"/>
-          <w:szCs w:val="24"/>
-        </w:rPr>
-      </w:pPr>
-      <w:r>
-        <w:rPr>
-          <w:rFonts w:ascii="Arial" w:eastAsia="Helvetica" w:hAnsi="Arial" w:cs="Arial"/>
-          <w:color w:val="000000" w:themeColor="text1"/>
-          <w:sz w:val="24"/>
-          <w:szCs w:val="24"/>
-        </w:rPr>
-        <w:t xml:space="preserve">We are contacting you because a default judgment has been </w:t>
-      </w:r>
-      <w:r>
-        <w:rPr>
-          <w:rFonts w:ascii="Arial" w:eastAsia="Helvetica" w:hAnsi="Arial" w:cs="Arial"/>
-          <w:color w:val="000000" w:themeColor="text1"/>
-          <w:sz w:val="24"/>
-          <w:szCs w:val="24"/>
-        </w:rPr>
-        <w:t>made</w:t>
-      </w:r>
-      <w:r>
-        <w:rPr>
-          <w:rFonts w:ascii="Arial" w:eastAsia="Helvetica" w:hAnsi="Arial" w:cs="Arial"/>
-          <w:color w:val="000000" w:themeColor="text1"/>
-          <w:sz w:val="24"/>
-          <w:szCs w:val="24"/>
-        </w:rPr>
-        <w:t xml:space="preserve"> against you</w:t>
-      </w:r>
-      <w:r>
-        <w:rPr>
-          <w:rFonts w:ascii="Arial" w:eastAsia="Helvetica" w:hAnsi="Arial" w:cs="Arial"/>
-          <w:color w:val="000000" w:themeColor="text1"/>
-          <w:sz w:val="24"/>
-          <w:szCs w:val="24"/>
-        </w:rPr>
-        <w:t xml:space="preserve"> as the defendant in a claim made by </w:t>
-      </w:r>
-      <w:commentRangeStart w:id="0"/>
-      <w:commentRangeEnd w:id="0"/>
-      <w:r>
-        <w:rPr>
-          <w:rStyle w:val="CommentReference"/>
-        </w:rPr>
-        <w:commentReference w:id="0"/>
-      </w:r>
-      <w:r>
-        <w:rPr>
-          <w:rFonts w:ascii="Arial" w:eastAsia="Helvetica" w:hAnsi="Arial" w:cs="Arial"/>
-          <w:color w:val="000000" w:themeColor="text1"/>
-          <w:sz w:val="24"/>
-          <w:szCs w:val="24"/>
-        </w:rPr>
-        <w:t xml:space="preserve">the claimant </w:t>
-      </w:r>
-      <w:r>
-        <w:rPr>
-          <w:rFonts w:ascii="Arial" w:eastAsia="Helvetica" w:hAnsi="Arial" w:cs="Arial"/>
-          <w:color w:val="000000" w:themeColor="text1"/>
-          <w:sz w:val="24"/>
-          <w:szCs w:val="24"/>
-        </w:rPr>
-        <w:t>&lt;&lt;</w:t>
-      </w:r>
-      <w:proofErr w:type="spellStart"/>
-      <w:r>
-        <w:rPr>
-          <w:rFonts w:ascii="Arial" w:eastAsia="Helvetica" w:hAnsi="Arial" w:cs="Arial"/>
-          <w:color w:val="000000" w:themeColor="text1"/>
-          <w:sz w:val="24"/>
-          <w:szCs w:val="24"/>
-        </w:rPr>
-        <w:t>claimantName</w:t>
-      </w:r>
-      <w:proofErr w:type="spellEnd"/>
-      <w:r>
-        <w:rPr>
-          <w:rFonts w:ascii="Arial" w:eastAsia="Helvetica" w:hAnsi="Arial" w:cs="Arial"/>
-          <w:color w:val="000000" w:themeColor="text1"/>
-          <w:sz w:val="24"/>
-          <w:szCs w:val="24"/>
-        </w:rPr>
-        <w:t>&gt;&gt;</w:t>
-      </w:r>
-      <w:r>
-        <w:rPr>
-          <w:rFonts w:ascii="Arial" w:eastAsia="Helvetica" w:hAnsi="Arial" w:cs="Arial"/>
-          <w:color w:val="000000" w:themeColor="text1"/>
-          <w:sz w:val="24"/>
-          <w:szCs w:val="24"/>
-        </w:rPr>
-        <w:t>. This is also known as a County Court Judgment (CCJ).</w:t>
-      </w:r>
-    </w:p>
-    <w:p>
-      <w:pPr>
-        <w:rPr>
-          <w:rFonts w:ascii="Arial" w:eastAsia="Helvetica" w:hAnsi="Arial" w:cs="Arial"/>
-          <w:color w:val="000000" w:themeColor="text1"/>
-          <w:sz w:val="24"/>
-          <w:szCs w:val="24"/>
-        </w:rPr>
-      </w:pPr>
-      <w:r>
-        <w:rPr>
-          <w:rFonts w:ascii="Arial" w:eastAsia="Helvetica" w:hAnsi="Arial" w:cs="Arial"/>
-          <w:color w:val="000000" w:themeColor="text1"/>
-          <w:sz w:val="24"/>
-          <w:szCs w:val="24"/>
-        </w:rPr>
-        <w:t xml:space="preserve">This is because you did not respond to a money claim that was made against you on </w:t>
-      </w:r>
-      <w:r>
-        <w:rPr>
-          <w:rFonts w:ascii="Arial" w:eastAsia="Helvetica" w:hAnsi="Arial" w:cs="Arial"/>
-          <w:color w:val="000000" w:themeColor="text1"/>
-          <w:sz w:val="24"/>
-          <w:szCs w:val="24"/>
-        </w:rPr>
-        <w:t>&lt;&lt;</w:t>
-      </w:r>
-      <w:proofErr w:type="spellStart"/>
       <w:r>
         <w:rPr>
           <w:rFonts w:ascii="Arial" w:eastAsia="Helvetica" w:hAnsi="Arial" w:cs="Arial"/>
@@ -790,7 +587,6 @@
         </w:rPr>
         <w:t>caseSubmittedDate</w:t>
       </w:r>
-      <w:proofErr w:type="spellEnd"/>
       <w:r>
         <w:rPr>
           <w:rFonts w:ascii="Arial" w:eastAsia="Helvetica" w:hAnsi="Arial" w:cs="Arial"/>
@@ -888,10 +684,175 @@
           <w:sz w:val="28"/>
           <w:szCs w:val="28"/>
         </w:rPr>
-        <w:t xml:space="preserve">If you do not </w:t>
-      </w:r>
-      <w:proofErr w:type="spellStart"/>
-      <w:r>
+        <w:t>If you do not recognise the claim</w:t>
+      </w:r>
+    </w:p>
+    <w:p>
+      <w:pPr>
+        <w:rPr>
+          <w:rFonts w:ascii="Arial" w:eastAsia="Helvetica" w:hAnsi="Arial" w:cs="Arial"/>
+          <w:color w:val="000000" w:themeColor="text1"/>
+          <w:sz w:val="24"/>
+          <w:szCs w:val="24"/>
+        </w:rPr>
+      </w:pPr>
+      <w:r>
+        <w:rPr>
+          <w:rFonts w:ascii="Arial" w:eastAsia="Helvetica" w:hAnsi="Arial" w:cs="Arial"/>
+          <w:color w:val="000000" w:themeColor="text1"/>
+          <w:sz w:val="24"/>
+          <w:szCs w:val="24"/>
+        </w:rPr>
+        <w:t>If you do not</w:t>
+      </w:r>
+      <w:r>
+        <w:rPr>
+          <w:rFonts w:ascii="Arial" w:eastAsia="Helvetica" w:hAnsi="Arial" w:cs="Arial"/>
+          <w:color w:val="000000" w:themeColor="text1"/>
+          <w:sz w:val="24"/>
+          <w:szCs w:val="24"/>
+        </w:rPr>
+        <w:t xml:space="preserve"> know what</w:t>
+      </w:r>
+      <w:r>
+        <w:rPr>
+          <w:rFonts w:ascii="Arial" w:eastAsia="Helvetica" w:hAnsi="Arial" w:cs="Arial"/>
+          <w:color w:val="000000" w:themeColor="text1"/>
+          <w:sz w:val="24"/>
+          <w:szCs w:val="24"/>
+        </w:rPr>
+        <w:t xml:space="preserve"> the debt</w:t>
+      </w:r>
+      <w:r>
+        <w:rPr>
+          <w:rFonts w:ascii="Arial" w:eastAsia="Helvetica" w:hAnsi="Arial" w:cs="Arial"/>
+          <w:color w:val="000000" w:themeColor="text1"/>
+          <w:sz w:val="24"/>
+          <w:szCs w:val="24"/>
+        </w:rPr>
+        <w:t xml:space="preserve"> is for</w:t>
+      </w:r>
+      <w:r>
+        <w:rPr>
+          <w:rFonts w:ascii="Arial" w:eastAsia="Helvetica" w:hAnsi="Arial" w:cs="Arial"/>
+          <w:color w:val="000000" w:themeColor="text1"/>
+          <w:sz w:val="24"/>
+          <w:szCs w:val="24"/>
+        </w:rPr>
+        <w:t>, you should contact the claimant as soon as possible using the details provided on the</w:t>
+      </w:r>
+      <w:r>
+        <w:rPr>
+          <w:rFonts w:ascii="Arial" w:eastAsia="Helvetica" w:hAnsi="Arial" w:cs="Arial"/>
+          <w:color w:val="000000" w:themeColor="text1"/>
+          <w:sz w:val="24"/>
+          <w:szCs w:val="24"/>
+        </w:rPr>
+        <w:t xml:space="preserve"> enclosed judgment</w:t>
+      </w:r>
+      <w:r>
+        <w:rPr>
+          <w:rFonts w:ascii="Arial" w:eastAsia="Helvetica" w:hAnsi="Arial" w:cs="Arial"/>
+          <w:color w:val="000000" w:themeColor="text1"/>
+          <w:sz w:val="24"/>
+          <w:szCs w:val="24"/>
+        </w:rPr>
+        <w:t>.</w:t>
+      </w:r>
+    </w:p>
+    <w:p>
+      <w:pPr>
+        <w:rPr>
+          <w:rFonts w:ascii="Arial" w:eastAsia="Helvetica" w:hAnsi="Arial" w:cs="Arial"/>
+          <w:color w:val="000000" w:themeColor="text1"/>
+          <w:sz w:val="24"/>
+          <w:szCs w:val="24"/>
+        </w:rPr>
+      </w:pPr>
+      <w:r>
+        <w:rPr>
+          <w:rFonts w:ascii="Arial" w:eastAsia="Helvetica" w:hAnsi="Arial" w:cs="Arial"/>
+          <w:color w:val="000000" w:themeColor="text1"/>
+          <w:sz w:val="24"/>
+          <w:szCs w:val="24"/>
+        </w:rPr>
+        <w:t xml:space="preserve">If you have contacted the claimant and </w:t>
+      </w:r>
+      <w:r>
+        <w:rPr>
+          <w:rFonts w:ascii="Arial" w:eastAsia="Helvetica" w:hAnsi="Arial" w:cs="Arial"/>
+          <w:color w:val="000000" w:themeColor="text1"/>
+          <w:sz w:val="24"/>
+          <w:szCs w:val="24"/>
+        </w:rPr>
+        <w:t xml:space="preserve">believe that a judgment should not have been </w:t>
+      </w:r>
+      <w:r>
+        <w:rPr>
+          <w:rFonts w:ascii="Arial" w:eastAsia="Helvetica" w:hAnsi="Arial" w:cs="Arial"/>
+          <w:color w:val="000000" w:themeColor="text1"/>
+          <w:sz w:val="24"/>
+          <w:szCs w:val="24"/>
+        </w:rPr>
+        <w:t>made</w:t>
+      </w:r>
+      <w:r>
+        <w:rPr>
+          <w:rFonts w:ascii="Arial" w:eastAsia="Helvetica" w:hAnsi="Arial" w:cs="Arial"/>
+          <w:color w:val="000000" w:themeColor="text1"/>
+          <w:sz w:val="24"/>
+          <w:szCs w:val="24"/>
+        </w:rPr>
+        <w:t>, you can apply</w:t>
+      </w:r>
+      <w:r>
+        <w:rPr>
+          <w:rFonts w:ascii="Arial" w:eastAsia="Helvetica" w:hAnsi="Arial" w:cs="Arial"/>
+          <w:color w:val="000000" w:themeColor="text1"/>
+          <w:sz w:val="24"/>
+          <w:szCs w:val="24"/>
+        </w:rPr>
+        <w:t xml:space="preserve"> to have this judgment cancelled (or ‘set aside’). You can do this by following the instructions under ‘If you do not bel</w:t>
+      </w:r>
+      <w:r>
+        <w:rPr>
+          <w:rFonts w:ascii="Arial" w:eastAsia="Helvetica" w:hAnsi="Arial" w:cs="Arial"/>
+          <w:color w:val="000000" w:themeColor="text1"/>
+          <w:sz w:val="24"/>
+          <w:szCs w:val="24"/>
+        </w:rPr>
+        <w:t xml:space="preserve">ieve a judgment should have been </w:t>
+      </w:r>
+      <w:r>
+        <w:rPr>
+          <w:rFonts w:ascii="Arial" w:eastAsia="Helvetica" w:hAnsi="Arial" w:cs="Arial"/>
+          <w:color w:val="000000" w:themeColor="text1"/>
+          <w:sz w:val="24"/>
+          <w:szCs w:val="24"/>
+        </w:rPr>
+        <w:t>made’</w:t>
+      </w:r>
+      <w:r>
+        <w:rPr>
+          <w:rFonts w:ascii="Arial" w:eastAsia="Helvetica" w:hAnsi="Arial" w:cs="Arial"/>
+          <w:color w:val="000000" w:themeColor="text1"/>
+          <w:sz w:val="24"/>
+          <w:szCs w:val="24"/>
+        </w:rPr>
+        <w:t xml:space="preserve"> further down this letter</w:t>
+      </w:r>
+      <w:r>
+        <w:rPr>
+          <w:rFonts w:ascii="Arial" w:eastAsia="Helvetica" w:hAnsi="Arial" w:cs="Arial"/>
+          <w:color w:val="000000" w:themeColor="text1"/>
+          <w:sz w:val="24"/>
+          <w:szCs w:val="24"/>
+        </w:rPr>
+        <w:t>.</w:t>
+      </w:r>
+    </w:p>
+    <w:p>
+      <w:pPr>
         <w:rPr>
           <w:rFonts w:ascii="Arial" w:eastAsia="Helvetica" w:hAnsi="Arial" w:cs="Arial"/>
           <w:b/>
@@ -900,9 +861,7 @@
           <w:sz w:val="28"/>
           <w:szCs w:val="28"/>
         </w:rPr>
-        <w:t>recognise</w:t>
-      </w:r>
-      <w:proofErr w:type="spellEnd"/>
+      </w:pPr>
       <w:r>
         <w:rPr>
           <w:rFonts w:ascii="Arial" w:eastAsia="Helvetica" w:hAnsi="Arial" w:cs="Arial"/>
@@ -912,183 +871,9 @@
           <w:sz w:val="28"/>
           <w:szCs w:val="28"/>
         </w:rPr>
-        <w:t xml:space="preserve"> the claim</w:t>
-      </w:r>
-    </w:p>
-    <w:p>
-      <w:pPr>
-        <w:rPr>
-          <w:rFonts w:ascii="Arial" w:eastAsia="Helvetica" w:hAnsi="Arial" w:cs="Arial"/>
-          <w:color w:val="000000" w:themeColor="text1"/>
-          <w:sz w:val="24"/>
-          <w:szCs w:val="24"/>
-        </w:rPr>
-      </w:pPr>
-      <w:commentRangeStart w:id="1"/>
-      <w:r>
-        <w:rPr>
-          <w:rFonts w:ascii="Arial" w:eastAsia="Helvetica" w:hAnsi="Arial" w:cs="Arial"/>
-          <w:color w:val="000000" w:themeColor="text1"/>
-          <w:sz w:val="24"/>
-          <w:szCs w:val="24"/>
-        </w:rPr>
-        <w:t>If you do not</w:t>
-      </w:r>
-      <w:r>
-        <w:rPr>
-          <w:rFonts w:ascii="Arial" w:eastAsia="Helvetica" w:hAnsi="Arial" w:cs="Arial"/>
-          <w:color w:val="000000" w:themeColor="text1"/>
-          <w:sz w:val="24"/>
-          <w:szCs w:val="24"/>
-        </w:rPr>
-        <w:t xml:space="preserve"> know what</w:t>
-      </w:r>
-      <w:r>
-        <w:rPr>
-          <w:rFonts w:ascii="Arial" w:eastAsia="Helvetica" w:hAnsi="Arial" w:cs="Arial"/>
-          <w:color w:val="000000" w:themeColor="text1"/>
-          <w:sz w:val="24"/>
-          <w:szCs w:val="24"/>
-        </w:rPr>
-        <w:t xml:space="preserve"> the debt</w:t>
-      </w:r>
-      <w:r>
-        <w:rPr>
-          <w:rFonts w:ascii="Arial" w:eastAsia="Helvetica" w:hAnsi="Arial" w:cs="Arial"/>
-          <w:color w:val="000000" w:themeColor="text1"/>
-          <w:sz w:val="24"/>
-          <w:szCs w:val="24"/>
-        </w:rPr>
-        <w:t xml:space="preserve"> is for</w:t>
-      </w:r>
-      <w:r>
-        <w:rPr>
-          <w:rFonts w:ascii="Arial" w:eastAsia="Helvetica" w:hAnsi="Arial" w:cs="Arial"/>
-          <w:color w:val="000000" w:themeColor="text1"/>
-          <w:sz w:val="24"/>
-          <w:szCs w:val="24"/>
-        </w:rPr>
-        <w:t>, you should contact the claimant as soon as possible using the details provided on the</w:t>
-      </w:r>
-      <w:r>
-        <w:rPr>
-          <w:rFonts w:ascii="Arial" w:eastAsia="Helvetica" w:hAnsi="Arial" w:cs="Arial"/>
-          <w:color w:val="000000" w:themeColor="text1"/>
-          <w:sz w:val="24"/>
-          <w:szCs w:val="24"/>
-        </w:rPr>
-        <w:t xml:space="preserve"> enclosed judgment</w:t>
-      </w:r>
-      <w:r>
-        <w:rPr>
-          <w:rFonts w:ascii="Arial" w:eastAsia="Helvetica" w:hAnsi="Arial" w:cs="Arial"/>
-          <w:color w:val="000000" w:themeColor="text1"/>
-          <w:sz w:val="24"/>
-          <w:szCs w:val="24"/>
-        </w:rPr>
-        <w:t>.</w:t>
-      </w:r>
-      <w:commentRangeEnd w:id="1"/>
-      <w:r>
-        <w:rPr>
-          <w:rStyle w:val="CommentReference"/>
-        </w:rPr>
-        <w:commentReference w:id="1"/>
-      </w:r>
-    </w:p>
-    <w:p>
-      <w:pPr>
-        <w:rPr>
-          <w:rFonts w:ascii="Arial" w:eastAsia="Helvetica" w:hAnsi="Arial" w:cs="Arial"/>
-          <w:color w:val="000000" w:themeColor="text1"/>
-          <w:sz w:val="24"/>
-          <w:szCs w:val="24"/>
-        </w:rPr>
-      </w:pPr>
-      <w:r>
-        <w:rPr>
-          <w:rFonts w:ascii="Arial" w:eastAsia="Helvetica" w:hAnsi="Arial" w:cs="Arial"/>
-          <w:color w:val="000000" w:themeColor="text1"/>
-          <w:sz w:val="24"/>
-          <w:szCs w:val="24"/>
-        </w:rPr>
-        <w:t xml:space="preserve">If you have contacted the claimant and </w:t>
-      </w:r>
-      <w:r>
-        <w:rPr>
-          <w:rFonts w:ascii="Arial" w:eastAsia="Helvetica" w:hAnsi="Arial" w:cs="Arial"/>
-          <w:color w:val="000000" w:themeColor="text1"/>
-          <w:sz w:val="24"/>
-          <w:szCs w:val="24"/>
-        </w:rPr>
-        <w:t xml:space="preserve">believe that a judgment should not have been </w:t>
-      </w:r>
-      <w:r>
-        <w:rPr>
-          <w:rFonts w:ascii="Arial" w:eastAsia="Helvetica" w:hAnsi="Arial" w:cs="Arial"/>
-          <w:color w:val="000000" w:themeColor="text1"/>
-          <w:sz w:val="24"/>
-          <w:szCs w:val="24"/>
-        </w:rPr>
-        <w:t>made</w:t>
-      </w:r>
-      <w:r>
-        <w:rPr>
-          <w:rFonts w:ascii="Arial" w:eastAsia="Helvetica" w:hAnsi="Arial" w:cs="Arial"/>
-          <w:color w:val="000000" w:themeColor="text1"/>
-          <w:sz w:val="24"/>
-          <w:szCs w:val="24"/>
-        </w:rPr>
-        <w:t>, you can apply</w:t>
-      </w:r>
-      <w:r>
-        <w:rPr>
-          <w:rFonts w:ascii="Arial" w:eastAsia="Helvetica" w:hAnsi="Arial" w:cs="Arial"/>
-          <w:color w:val="000000" w:themeColor="text1"/>
-          <w:sz w:val="24"/>
-          <w:szCs w:val="24"/>
-        </w:rPr>
-        <w:t xml:space="preserve"> to have this judgment cancelled (or ‘set aside’). You can do this by following the instructions under ‘If you do not bel</w:t>
-      </w:r>
-      <w:r>
-        <w:rPr>
-          <w:rFonts w:ascii="Arial" w:eastAsia="Helvetica" w:hAnsi="Arial" w:cs="Arial"/>
-          <w:color w:val="000000" w:themeColor="text1"/>
-          <w:sz w:val="24"/>
-          <w:szCs w:val="24"/>
-        </w:rPr>
-        <w:t xml:space="preserve">ieve a judgment should have been </w:t>
-      </w:r>
-      <w:r>
-        <w:rPr>
-          <w:rFonts w:ascii="Arial" w:eastAsia="Helvetica" w:hAnsi="Arial" w:cs="Arial"/>
-          <w:color w:val="000000" w:themeColor="text1"/>
-          <w:sz w:val="24"/>
-          <w:szCs w:val="24"/>
-        </w:rPr>
-        <w:t>made’</w:t>
-      </w:r>
-      <w:r>
-        <w:rPr>
-          <w:rFonts w:ascii="Arial" w:eastAsia="Helvetica" w:hAnsi="Arial" w:cs="Arial"/>
-          <w:color w:val="000000" w:themeColor="text1"/>
-          <w:sz w:val="24"/>
-          <w:szCs w:val="24"/>
-        </w:rPr>
-        <w:t xml:space="preserve"> further down this letter</w:t>
-      </w:r>
-      <w:r>
-        <w:rPr>
-          <w:rFonts w:ascii="Arial" w:eastAsia="Helvetica" w:hAnsi="Arial" w:cs="Arial"/>
-          <w:color w:val="000000" w:themeColor="text1"/>
-          <w:sz w:val="24"/>
-          <w:szCs w:val="24"/>
-        </w:rPr>
-        <w:t>.</w:t>
-      </w:r>
-    </w:p>
-    <w:p>
-      <w:pPr>
+        <w:t>If you accept the claim</w:t>
+      </w:r>
+      <w:r>
         <w:rPr>
           <w:rFonts w:ascii="Arial" w:eastAsia="Helvetica" w:hAnsi="Arial" w:cs="Arial"/>
           <w:b/>
@@ -1097,7 +882,8 @@
           <w:sz w:val="28"/>
           <w:szCs w:val="28"/>
         </w:rPr>
-      </w:pPr>
+        <w:t xml:space="preserve"> </w:t>
+      </w:r>
       <w:r>
         <w:rPr>
           <w:rFonts w:ascii="Arial" w:eastAsia="Helvetica" w:hAnsi="Arial" w:cs="Arial"/>
@@ -1107,66 +893,8 @@
           <w:sz w:val="28"/>
           <w:szCs w:val="28"/>
         </w:rPr>
-        <w:t>If you accept the claim</w:t>
-      </w:r>
-      <w:commentRangeStart w:id="2"/>
-      <w:commentRangeStart w:id="3"/>
-      <w:commentRangeStart w:id="4"/>
-      <w:commentRangeStart w:id="5"/>
-      <w:r>
-        <w:rPr>
-          <w:rFonts w:ascii="Arial" w:eastAsia="Helvetica" w:hAnsi="Arial" w:cs="Arial"/>
-          <w:b/>
-          <w:bCs/>
-          <w:color w:val="000000" w:themeColor="text1"/>
-          <w:sz w:val="28"/>
-          <w:szCs w:val="28"/>
-        </w:rPr>
         <w:t xml:space="preserve"> </w:t>
       </w:r>
-      <w:commentRangeEnd w:id="2"/>
-      <w:r>
-        <w:rPr>
-          <w:rStyle w:val="CommentReference"/>
-        </w:rPr>
-        <w:commentReference w:id="2"/>
-      </w:r>
-      <w:commentRangeEnd w:id="3"/>
-      <w:r>
-        <w:rPr>
-          <w:rStyle w:val="CommentReference"/>
-        </w:rPr>
-        <w:commentReference w:id="3"/>
-      </w:r>
-      <w:commentRangeEnd w:id="4"/>
-      <w:r>
-        <w:rPr>
-          <w:rStyle w:val="CommentReference"/>
-        </w:rPr>
-        <w:commentReference w:id="4"/>
-      </w:r>
-      <w:commentRangeEnd w:id="5"/>
-      <w:r>
-        <w:rPr>
-          <w:rStyle w:val="CommentReference"/>
-        </w:rPr>
-        <w:commentReference w:id="5"/>
-      </w:r>
-      <w:r>
-        <w:rPr>
-          <w:rFonts w:ascii="Arial" w:eastAsia="Helvetica" w:hAnsi="Arial" w:cs="Arial"/>
-          <w:b/>
-          <w:bCs/>
-          <w:color w:val="000000" w:themeColor="text1"/>
-          <w:sz w:val="28"/>
-          <w:szCs w:val="28"/>
-        </w:rPr>
-        <w:t xml:space="preserve"> </w:t>
-      </w:r>
-      <w:commentRangeStart w:id="6"/>
-      <w:commentRangeStart w:id="7"/>
-      <w:commentRangeStart w:id="8"/>
-      <w:commentRangeStart w:id="9"/>
     </w:p>
     <w:p>
       <w:pPr>
@@ -1303,34 +1031,6 @@
           <w:szCs w:val="24"/>
         </w:rPr>
         <w:t xml:space="preserve">. </w:t>
-      </w:r>
-      <w:commentRangeEnd w:id="6"/>
-      <w:r>
-        <w:rPr>
-          <w:rStyle w:val="CommentReference"/>
-        </w:rPr>
-        <w:commentReference w:id="6"/>
-      </w:r>
-      <w:commentRangeEnd w:id="7"/>
-      <w:r>
-        <w:rPr>
-          <w:rStyle w:val="CommentReference"/>
-        </w:rPr>
-        <w:commentReference w:id="7"/>
-      </w:r>
-      <w:commentRangeEnd w:id="8"/>
-      <w:r>
-        <w:rPr>
-          <w:rStyle w:val="CommentReference"/>
-        </w:rPr>
-        <w:commentReference w:id="8"/>
-      </w:r>
-      <w:commentRangeEnd w:id="9"/>
-      <w:r>
-        <w:rPr>
-          <w:rStyle w:val="CommentReference"/>
-        </w:rPr>
-        <w:commentReference w:id="9"/>
       </w:r>
     </w:p>
     <w:p>
@@ -1391,41 +1091,7 @@
           <w:sz w:val="28"/>
           <w:szCs w:val="28"/>
         </w:rPr>
-        <w:t xml:space="preserve"> in </w:t>
-      </w:r>
-      <w:commentRangeStart w:id="10"/>
-      <w:commentRangeStart w:id="11"/>
-      <w:commentRangeStart w:id="12"/>
-      <w:r>
-        <w:rPr>
-          <w:rFonts w:ascii="Arial" w:hAnsi="Arial" w:cs="Arial"/>
-          <w:b/>
-          <w:bCs/>
-          <w:sz w:val="28"/>
-          <w:szCs w:val="28"/>
-        </w:rPr>
-        <w:t>full</w:t>
-      </w:r>
-      <w:commentRangeEnd w:id="10"/>
-      <w:r>
-        <w:rPr>
-          <w:rStyle w:val="CommentReference"/>
-        </w:rPr>
-        <w:commentReference w:id="10"/>
-      </w:r>
-      <w:commentRangeEnd w:id="11"/>
-      <w:r>
-        <w:rPr>
-          <w:rStyle w:val="CommentReference"/>
-        </w:rPr>
-        <w:commentReference w:id="11"/>
-      </w:r>
-      <w:commentRangeEnd w:id="12"/>
-      <w:r>
-        <w:rPr>
-          <w:rStyle w:val="CommentReference"/>
-        </w:rPr>
-        <w:commentReference w:id="12"/>
+        <w:t xml:space="preserve"> in full</w:t>
       </w:r>
     </w:p>
     <w:p>
@@ -1724,7 +1390,7 @@
         </w:rPr>
         <w:t xml:space="preserve">ou can find this at </w:t>
       </w:r>
-      <w:hyperlink r:id="rId16">
+      <w:hyperlink r:id="rId12">
         <w:r>
           <w:rPr>
             <w:rFonts w:ascii="Arial" w:hAnsi="Arial" w:cs="Arial"/>
@@ -1759,25 +1425,7 @@
           <w:sz w:val="24"/>
           <w:szCs w:val="24"/>
         </w:rPr>
-        <w:t xml:space="preserve"> </w:t>
-      </w:r>
-      <w:proofErr w:type="gramStart"/>
-      <w:r>
-        <w:rPr>
-          <w:rFonts w:ascii="Arial" w:hAnsi="Arial" w:cs="Arial"/>
-          <w:sz w:val="24"/>
-          <w:szCs w:val="24"/>
-        </w:rPr>
-        <w:t>make a decision</w:t>
-      </w:r>
-      <w:proofErr w:type="gramEnd"/>
-      <w:r>
-        <w:rPr>
-          <w:rFonts w:ascii="Arial" w:hAnsi="Arial" w:cs="Arial"/>
-          <w:sz w:val="24"/>
-          <w:szCs w:val="24"/>
-        </w:rPr>
-        <w:t>. You may need to take part in a court hearing.</w:t>
+        <w:t xml:space="preserve"> make a decision. You may need to take part in a court hearing.</w:t>
       </w:r>
     </w:p>
     <w:p>
@@ -1796,34 +1444,16 @@
         </w:rPr>
         <w:t xml:space="preserve">The fee for making this application is </w:t>
       </w:r>
-      <w:bookmarkStart w:id="13" w:name="_Hlk176353376"/>
-      <w:r>
-        <w:rPr>
-          <w:rFonts w:ascii="Arial" w:hAnsi="Arial" w:cs="Arial"/>
-          <w:sz w:val="24"/>
-          <w:szCs w:val="24"/>
-        </w:rPr>
-        <w:t>&lt;&lt;</w:t>
-      </w:r>
-      <w:proofErr w:type="spellStart"/>
-      <w:r>
-        <w:rPr>
-          <w:rFonts w:ascii="Arial" w:hAnsi="Arial" w:cs="Arial"/>
-          <w:sz w:val="24"/>
-          <w:szCs w:val="24"/>
-        </w:rPr>
-        <w:t>varyJudgmentFee</w:t>
-      </w:r>
-      <w:proofErr w:type="spellEnd"/>
-      <w:r>
-        <w:rPr>
-          <w:rFonts w:ascii="Arial" w:hAnsi="Arial" w:cs="Arial"/>
-          <w:sz w:val="24"/>
-          <w:szCs w:val="24"/>
-        </w:rPr>
-        <w:t>&gt;&gt;</w:t>
-      </w:r>
-      <w:bookmarkEnd w:id="13"/>
+      <w:bookmarkStart w:id="0" w:name="_Hlk176353376"/>
+      <w:r>
+        <w:rPr>
+          <w:rFonts w:ascii="Arial" w:hAnsi="Arial" w:cs="Arial"/>
+          <w:sz w:val="24"/>
+          <w:szCs w:val="24"/>
+        </w:rPr>
+        <w:t>&lt;&lt;varyJudgmentFee&gt;&gt;</w:t>
+      </w:r>
+      <w:bookmarkEnd w:id="0"/>
       <w:r>
         <w:rPr>
           <w:rFonts w:ascii="Arial" w:hAnsi="Arial" w:cs="Arial"/>
@@ -1844,10 +1474,6 @@
           <w:szCs w:val="28"/>
         </w:rPr>
       </w:pPr>
-      <w:commentRangeStart w:id="14"/>
-      <w:commentRangeStart w:id="15"/>
-      <w:commentRangeStart w:id="16"/>
-      <w:commentRangeStart w:id="17"/>
       <w:r>
         <w:rPr>
           <w:rFonts w:ascii="Arial" w:eastAsia="Helvetica" w:hAnsi="Arial" w:cs="Arial"/>
@@ -1859,72 +1485,22 @@
         </w:rPr>
         <w:t>If you do not pay the claim</w:t>
       </w:r>
-      <w:commentRangeEnd w:id="14"/>
-      <w:r>
-        <w:rPr>
-          <w:rStyle w:val="CommentReference"/>
-          <w:sz w:val="28"/>
-          <w:szCs w:val="28"/>
-        </w:rPr>
-        <w:commentReference w:id="14"/>
-      </w:r>
-      <w:commentRangeEnd w:id="15"/>
-      <w:r>
-        <w:rPr>
-          <w:rStyle w:val="CommentReference"/>
-          <w:sz w:val="28"/>
-          <w:szCs w:val="28"/>
-        </w:rPr>
-        <w:commentReference w:id="15"/>
-      </w:r>
-      <w:commentRangeEnd w:id="16"/>
-      <w:r>
-        <w:rPr>
-          <w:rStyle w:val="CommentReference"/>
-          <w:sz w:val="28"/>
-          <w:szCs w:val="28"/>
-        </w:rPr>
-        <w:commentReference w:id="16"/>
-      </w:r>
-      <w:commentRangeEnd w:id="17"/>
-      <w:r>
-        <w:rPr>
-          <w:rStyle w:val="CommentReference"/>
-        </w:rPr>
-        <w:commentReference w:id="17"/>
-      </w:r>
-    </w:p>
-    <w:p>
-      <w:pPr>
-        <w:rPr>
-          <w:rFonts w:ascii="Arial" w:hAnsi="Arial" w:cs="Arial"/>
-          <w:sz w:val="24"/>
-          <w:szCs w:val="24"/>
-        </w:rPr>
-      </w:pPr>
-      <w:r>
-        <w:rPr>
-          <w:rFonts w:ascii="Arial" w:hAnsi="Arial" w:cs="Arial"/>
-          <w:sz w:val="24"/>
-          <w:szCs w:val="24"/>
-        </w:rPr>
-        <w:t xml:space="preserve">If you do not </w:t>
-      </w:r>
-      <w:commentRangeStart w:id="18"/>
-      <w:r>
-        <w:rPr>
-          <w:rFonts w:ascii="Arial" w:hAnsi="Arial" w:cs="Arial"/>
-          <w:sz w:val="24"/>
-          <w:szCs w:val="24"/>
-        </w:rPr>
-        <w:t>pay</w:t>
-      </w:r>
-      <w:commentRangeEnd w:id="18"/>
-      <w:r>
-        <w:rPr>
-          <w:rStyle w:val="CommentReference"/>
-        </w:rPr>
-        <w:commentReference w:id="18"/>
+    </w:p>
+    <w:p>
+      <w:pPr>
+        <w:rPr>
+          <w:rFonts w:ascii="Arial" w:hAnsi="Arial" w:cs="Arial"/>
+          <w:sz w:val="24"/>
+          <w:szCs w:val="24"/>
+        </w:rPr>
+      </w:pPr>
+      <w:r>
+        <w:rPr>
+          <w:rFonts w:ascii="Arial" w:hAnsi="Arial" w:cs="Arial"/>
+          <w:sz w:val="24"/>
+          <w:szCs w:val="24"/>
+        </w:rPr>
+        <w:t>If you do not pay</w:t>
       </w:r>
       <w:r>
         <w:rPr>
@@ -1959,27 +1535,7 @@
           <w:sz w:val="24"/>
           <w:szCs w:val="24"/>
         </w:rPr>
-        <w:t xml:space="preserve">A claimant can also ask a court to </w:t>
-      </w:r>
-      <w:proofErr w:type="spellStart"/>
-      <w:r>
-        <w:rPr>
-          <w:rFonts w:ascii="Arial" w:eastAsia="Arial" w:hAnsi="Arial" w:cs="Arial"/>
-          <w:color w:val="020A09"/>
-          <w:sz w:val="24"/>
-          <w:szCs w:val="24"/>
-        </w:rPr>
-        <w:t>authorise</w:t>
-      </w:r>
-      <w:proofErr w:type="spellEnd"/>
-      <w:r>
-        <w:rPr>
-          <w:rFonts w:ascii="Arial" w:eastAsia="Arial" w:hAnsi="Arial" w:cs="Arial"/>
-          <w:color w:val="020A09"/>
-          <w:sz w:val="24"/>
-          <w:szCs w:val="24"/>
-        </w:rPr>
-        <w:t xml:space="preserve"> the collection of any outstanding debt by using </w:t>
+        <w:t xml:space="preserve">A claimant can also ask a court to authorise the collection of any outstanding debt by using </w:t>
       </w:r>
       <w:r>
         <w:rPr>
@@ -2106,54 +1662,6 @@
           <w:szCs w:val="24"/>
         </w:rPr>
         <w:t xml:space="preserve"> </w:t>
-      </w:r>
-      <w:commentRangeStart w:id="19"/>
-      <w:commentRangeStart w:id="20"/>
-      <w:commentRangeStart w:id="21"/>
-      <w:commentRangeStart w:id="22"/>
-      <w:commentRangeStart w:id="23"/>
-      <w:commentRangeStart w:id="24"/>
-      <w:commentRangeEnd w:id="19"/>
-      <w:commentRangeEnd w:id="20"/>
-      <w:commentRangeEnd w:id="21"/>
-      <w:commentRangeEnd w:id="22"/>
-      <w:commentRangeEnd w:id="23"/>
-      <w:commentRangeEnd w:id="24"/>
-      <w:r>
-        <w:rPr>
-          <w:rStyle w:val="CommentReference"/>
-        </w:rPr>
-        <w:commentReference w:id="19"/>
-      </w:r>
-      <w:r>
-        <w:rPr>
-          <w:rStyle w:val="CommentReference"/>
-        </w:rPr>
-        <w:commentReference w:id="20"/>
-      </w:r>
-      <w:r>
-        <w:rPr>
-          <w:rStyle w:val="CommentReference"/>
-        </w:rPr>
-        <w:commentReference w:id="21"/>
-      </w:r>
-      <w:r>
-        <w:rPr>
-          <w:rStyle w:val="CommentReference"/>
-        </w:rPr>
-        <w:commentReference w:id="22"/>
-      </w:r>
-      <w:r>
-        <w:rPr>
-          <w:rStyle w:val="CommentReference"/>
-        </w:rPr>
-        <w:commentReference w:id="23"/>
-      </w:r>
-      <w:r>
-        <w:rPr>
-          <w:rStyle w:val="CommentReference"/>
-        </w:rPr>
-        <w:commentReference w:id="24"/>
       </w:r>
       <w:r>
         <w:rPr>
@@ -2247,23 +1755,7 @@
           <w:sz w:val="24"/>
           <w:szCs w:val="24"/>
         </w:rPr>
-        <w:t xml:space="preserve"> do not owe the </w:t>
-      </w:r>
-      <w:commentRangeStart w:id="25"/>
-      <w:r>
-        <w:rPr>
-          <w:rFonts w:ascii="Arial" w:hAnsi="Arial" w:cs="Arial"/>
-          <w:sz w:val="24"/>
-          <w:szCs w:val="24"/>
-        </w:rPr>
-        <w:t>money</w:t>
-      </w:r>
-      <w:commentRangeEnd w:id="25"/>
-      <w:r>
-        <w:rPr>
-          <w:rStyle w:val="CommentReference"/>
-        </w:rPr>
-        <w:commentReference w:id="25"/>
+        <w:t xml:space="preserve"> do not owe the money</w:t>
       </w:r>
       <w:r>
         <w:rPr>
@@ -2320,11 +1812,22 @@
         </w:rPr>
         <w:t xml:space="preserve"> court</w:t>
       </w:r>
-      <w:commentRangeStart w:id="26"/>
-      <w:commentRangeStart w:id="27"/>
-      <w:commentRangeStart w:id="28"/>
-      <w:commentRangeStart w:id="29"/>
-      <w:commentRangeStart w:id="30"/>
+      <w:r>
+        <w:rPr>
+          <w:rFonts w:ascii="Arial" w:hAnsi="Arial" w:cs="Arial"/>
+          <w:sz w:val="24"/>
+          <w:szCs w:val="24"/>
+        </w:rPr>
+        <w:t xml:space="preserve"> hearing to </w:t>
+      </w:r>
+      <w:r>
+        <w:rPr>
+          <w:rFonts w:ascii="Arial" w:hAnsi="Arial" w:cs="Arial"/>
+          <w:sz w:val="24"/>
+          <w:szCs w:val="24"/>
+        </w:rPr>
+        <w:t>prove</w:t>
+      </w:r>
       <w:r>
         <w:rPr>
           <w:rFonts w:ascii="Arial" w:hAnsi="Arial" w:cs="Arial"/>
@@ -2333,75 +1836,6 @@
         </w:rPr>
         <w:t xml:space="preserve"> </w:t>
       </w:r>
-      <w:commentRangeEnd w:id="26"/>
-      <w:r>
-        <w:rPr>
-          <w:rStyle w:val="CommentReference"/>
-        </w:rPr>
-        <w:commentReference w:id="26"/>
-      </w:r>
-      <w:commentRangeEnd w:id="27"/>
-      <w:r>
-        <w:rPr>
-          <w:rStyle w:val="CommentReference"/>
-        </w:rPr>
-        <w:commentReference w:id="27"/>
-      </w:r>
-      <w:commentRangeEnd w:id="28"/>
-      <w:r>
-        <w:rPr>
-          <w:rStyle w:val="CommentReference"/>
-        </w:rPr>
-        <w:commentReference w:id="28"/>
-      </w:r>
-      <w:commentRangeEnd w:id="29"/>
-      <w:r>
-        <w:rPr>
-          <w:rStyle w:val="CommentReference"/>
-        </w:rPr>
-        <w:commentReference w:id="29"/>
-      </w:r>
-      <w:commentRangeEnd w:id="30"/>
-      <w:r>
-        <w:rPr>
-          <w:rStyle w:val="CommentReference"/>
-        </w:rPr>
-        <w:commentReference w:id="30"/>
-      </w:r>
-      <w:r>
-        <w:rPr>
-          <w:rFonts w:ascii="Arial" w:hAnsi="Arial" w:cs="Arial"/>
-          <w:sz w:val="24"/>
-          <w:szCs w:val="24"/>
-        </w:rPr>
-        <w:t xml:space="preserve">hearing </w:t>
-      </w:r>
-      <w:commentRangeStart w:id="31"/>
-      <w:commentRangeStart w:id="32"/>
-      <w:r>
-        <w:rPr>
-          <w:rFonts w:ascii="Arial" w:hAnsi="Arial" w:cs="Arial"/>
-          <w:sz w:val="24"/>
-          <w:szCs w:val="24"/>
-        </w:rPr>
-        <w:t xml:space="preserve">to </w:t>
-      </w:r>
-      <w:r>
-        <w:rPr>
-          <w:rFonts w:ascii="Arial" w:hAnsi="Arial" w:cs="Arial"/>
-          <w:sz w:val="24"/>
-          <w:szCs w:val="24"/>
-        </w:rPr>
-        <w:t>prove</w:t>
-      </w:r>
-      <w:r>
-        <w:rPr>
-          <w:rFonts w:ascii="Arial" w:hAnsi="Arial" w:cs="Arial"/>
-          <w:sz w:val="24"/>
-          <w:szCs w:val="24"/>
-        </w:rPr>
-        <w:t xml:space="preserve"> </w:t>
-      </w:r>
       <w:r>
         <w:rPr>
           <w:rFonts w:ascii="Arial" w:hAnsi="Arial" w:cs="Arial"/>
@@ -2417,20 +1851,6 @@
           <w:szCs w:val="24"/>
         </w:rPr>
         <w:t>why you do not owe the money</w:t>
-      </w:r>
-      <w:commentRangeEnd w:id="31"/>
-      <w:r>
-        <w:rPr>
-          <w:rStyle w:val="CommentReference"/>
-        </w:rPr>
-        <w:commentReference w:id="31"/>
-      </w:r>
-      <w:commentRangeEnd w:id="32"/>
-      <w:r>
-        <w:rPr>
-          <w:rStyle w:val="CommentReference"/>
-        </w:rPr>
-        <w:commentReference w:id="32"/>
       </w:r>
       <w:r>
         <w:rPr>
@@ -2643,7 +2063,7 @@
         </w:rPr>
         <w:t xml:space="preserve">ou can find this online at </w:t>
       </w:r>
-      <w:hyperlink r:id="rId17">
+      <w:hyperlink r:id="rId13">
         <w:r>
           <w:rPr>
             <w:rFonts w:ascii="Arial" w:hAnsi="Arial" w:cs="Arial"/>
@@ -2680,7 +2100,6 @@
         </w:rPr>
         <w:t>&lt;&lt;</w:t>
       </w:r>
-      <w:proofErr w:type="spellStart"/>
       <w:r>
         <w:rPr>
           <w:rFonts w:ascii="Arial" w:hAnsi="Arial" w:cs="Arial"/>
@@ -2695,16 +2114,7 @@
           <w:sz w:val="24"/>
           <w:szCs w:val="24"/>
         </w:rPr>
-        <w:t>Fee</w:t>
-      </w:r>
-      <w:proofErr w:type="spellEnd"/>
-      <w:r>
-        <w:rPr>
-          <w:rFonts w:ascii="Arial" w:hAnsi="Arial" w:cs="Arial"/>
-          <w:sz w:val="24"/>
-          <w:szCs w:val="24"/>
-        </w:rPr>
-        <w:t>&gt;&gt;</w:t>
+        <w:t>Fee&gt;&gt;</w:t>
       </w:r>
       <w:r>
         <w:rPr>
@@ -2736,31 +2146,7 @@
           <w:sz w:val="24"/>
           <w:szCs w:val="24"/>
         </w:rPr>
-        <w:t xml:space="preserve"> the judge may </w:t>
-      </w:r>
-      <w:commentRangeStart w:id="33"/>
-      <w:r>
-        <w:rPr>
-          <w:rFonts w:ascii="Arial" w:hAnsi="Arial" w:cs="Arial"/>
-          <w:sz w:val="24"/>
-          <w:szCs w:val="24"/>
-        </w:rPr>
-        <w:t>order</w:t>
-      </w:r>
-      <w:commentRangeEnd w:id="33"/>
-      <w:r>
-        <w:rPr>
-          <w:rStyle w:val="CommentReference"/>
-        </w:rPr>
-        <w:commentReference w:id="33"/>
-      </w:r>
-      <w:r>
-        <w:rPr>
-          <w:rFonts w:ascii="Arial" w:hAnsi="Arial" w:cs="Arial"/>
-          <w:sz w:val="24"/>
-          <w:szCs w:val="24"/>
-        </w:rPr>
-        <w:t xml:space="preserve"> the claimant to pay back any court fees you’ve paid.</w:t>
+        <w:t xml:space="preserve"> the judge may order the claimant to pay back any court fees you’ve paid.</w:t>
       </w:r>
       <w:r>
         <w:rPr>
@@ -2801,25 +2187,7 @@
           <w:sz w:val="24"/>
           <w:szCs w:val="24"/>
         </w:rPr>
-        <w:t xml:space="preserve">lp with </w:t>
-      </w:r>
-      <w:proofErr w:type="gramStart"/>
-      <w:r>
-        <w:rPr>
-          <w:rFonts w:ascii="Arial" w:hAnsi="Arial" w:cs="Arial"/>
-          <w:sz w:val="24"/>
-          <w:szCs w:val="24"/>
-        </w:rPr>
-        <w:t>fees’</w:t>
-      </w:r>
-      <w:proofErr w:type="gramEnd"/>
-      <w:r>
-        <w:rPr>
-          <w:rFonts w:ascii="Arial" w:hAnsi="Arial" w:cs="Arial"/>
-          <w:sz w:val="24"/>
-          <w:szCs w:val="24"/>
-        </w:rPr>
-        <w:t>.</w:t>
+        <w:t>lp with fees’.</w:t>
       </w:r>
     </w:p>
     <w:p>
@@ -2919,27 +2287,7 @@
           <w:sz w:val="24"/>
           <w:szCs w:val="24"/>
         </w:rPr>
-        <w:t>&lt;&lt;</w:t>
-      </w:r>
-      <w:proofErr w:type="spellStart"/>
-      <w:r>
-        <w:rPr>
-          <w:rFonts w:ascii="Helvetica" w:eastAsia="Helvetica" w:hAnsi="Helvetica" w:cs="Helvetica"/>
-          <w:color w:val="000000" w:themeColor="text1"/>
-          <w:sz w:val="24"/>
-          <w:szCs w:val="24"/>
-        </w:rPr>
-        <w:t>respondToClaimUrl</w:t>
-      </w:r>
-      <w:proofErr w:type="spellEnd"/>
-      <w:r>
-        <w:rPr>
-          <w:rFonts w:ascii="Helvetica" w:eastAsia="Helvetica" w:hAnsi="Helvetica" w:cs="Helvetica"/>
-          <w:color w:val="000000" w:themeColor="text1"/>
-          <w:sz w:val="24"/>
-          <w:szCs w:val="24"/>
-        </w:rPr>
-        <w:t>&gt;&gt;</w:t>
+        <w:t>&lt;&lt;respondToClaimUrl&gt;&gt;</w:t>
       </w:r>
       <w:r>
         <w:rPr>
@@ -2990,27 +2338,7 @@
           <w:szCs w:val="24"/>
           <w:lang w:val="en-GB"/>
         </w:rPr>
-        <w:t>&lt;&lt;</w:t>
-      </w:r>
-      <w:proofErr w:type="spellStart"/>
-      <w:r>
-        <w:rPr>
-          <w:rFonts w:ascii="Helvetica" w:hAnsi="Helvetica"/>
-          <w:sz w:val="24"/>
-          <w:szCs w:val="24"/>
-          <w:lang w:val="en-GB"/>
-        </w:rPr>
-        <w:t>claimReferenceNumber</w:t>
-      </w:r>
-      <w:proofErr w:type="spellEnd"/>
-      <w:r>
-        <w:rPr>
-          <w:rFonts w:ascii="Helvetica" w:hAnsi="Helvetica"/>
-          <w:sz w:val="24"/>
-          <w:szCs w:val="24"/>
-          <w:lang w:val="en-GB"/>
-        </w:rPr>
-        <w:t>&gt;&gt;</w:t>
+        <w:t>&lt;&lt;claimReferenceNumber&gt;&gt;</w:t>
       </w:r>
     </w:p>
     <w:p>
@@ -3320,25 +2648,7 @@
           <w:sz w:val="24"/>
           <w:szCs w:val="24"/>
         </w:rPr>
-        <w:t>&lt;&lt;</w:t>
-      </w:r>
-      <w:proofErr w:type="spellStart"/>
-      <w:r>
-        <w:rPr>
-          <w:rFonts w:ascii="Arial" w:hAnsi="Arial" w:cs="Arial"/>
-          <w:sz w:val="24"/>
-          <w:szCs w:val="24"/>
-        </w:rPr>
-        <w:t>certifOfSatisfactionFee</w:t>
-      </w:r>
-      <w:proofErr w:type="spellEnd"/>
-      <w:r>
-        <w:rPr>
-          <w:rFonts w:ascii="Arial" w:hAnsi="Arial" w:cs="Arial"/>
-          <w:sz w:val="24"/>
-          <w:szCs w:val="24"/>
-        </w:rPr>
-        <w:t>&gt;&gt;</w:t>
+        <w:t>&lt;&lt;certifOfSatisfactionFee&gt;&gt;</w:t>
       </w:r>
       <w:r>
         <w:rPr>
@@ -3458,25 +2768,7 @@
           <w:sz w:val="24"/>
           <w:szCs w:val="24"/>
         </w:rPr>
-        <w:t>&lt;&lt;</w:t>
-      </w:r>
-      <w:proofErr w:type="spellStart"/>
-      <w:r>
-        <w:rPr>
-          <w:rFonts w:ascii="Arial" w:hAnsi="Arial" w:cs="Arial"/>
-          <w:sz w:val="24"/>
-          <w:szCs w:val="24"/>
-        </w:rPr>
-        <w:t>certifOfSatisfactionFee</w:t>
-      </w:r>
-      <w:proofErr w:type="spellEnd"/>
-      <w:r>
-        <w:rPr>
-          <w:rFonts w:ascii="Arial" w:hAnsi="Arial" w:cs="Arial"/>
-          <w:sz w:val="24"/>
-          <w:szCs w:val="24"/>
-        </w:rPr>
-        <w:t>&gt;&gt;</w:t>
+        <w:t>&lt;&lt;certifOfSatisfactionFee&gt;&gt;</w:t>
       </w:r>
       <w:r>
         <w:rPr>
@@ -3554,7 +2846,7 @@
         <w:lastRenderedPageBreak/>
         <w:t xml:space="preserve">If you are on a low income or are claiming benefits, you can apply for Help with Fees. More information on Help with Fees can be found at </w:t>
       </w:r>
-      <w:hyperlink r:id="rId18" w:history="1">
+      <w:hyperlink r:id="rId14" w:history="1">
         <w:r>
           <w:rPr>
             <w:rStyle w:val="Hyperlink"/>
@@ -3619,25 +2911,7 @@
           <w:sz w:val="24"/>
           <w:szCs w:val="24"/>
         </w:rPr>
-        <w:t xml:space="preserve">National </w:t>
-      </w:r>
-      <w:proofErr w:type="spellStart"/>
-      <w:r>
-        <w:rPr>
-          <w:rFonts w:ascii="Arial" w:hAnsi="Arial" w:cs="Arial"/>
-          <w:sz w:val="24"/>
-          <w:szCs w:val="24"/>
-        </w:rPr>
-        <w:t>Debtline</w:t>
-      </w:r>
-      <w:proofErr w:type="spellEnd"/>
-      <w:r>
-        <w:rPr>
-          <w:rFonts w:ascii="Arial" w:hAnsi="Arial" w:cs="Arial"/>
-          <w:sz w:val="24"/>
-          <w:szCs w:val="24"/>
-        </w:rPr>
-        <w:t xml:space="preserve"> is a charity which provides free advice and resources to help people deal with their debts. Services can be accessed over the phone, through their website and via webchat.</w:t>
+        <w:t>National Debtline is a charity which provides free advice and resources to help people deal with their debts. Services can be accessed over the phone, through their website and via webchat.</w:t>
       </w:r>
       <w:r>
         <w:rPr>
@@ -3707,7 +2981,7 @@
         </w:rPr>
         <w:t xml:space="preserve">Website: </w:t>
       </w:r>
-      <w:hyperlink r:id="rId19" w:history="1">
+      <w:hyperlink r:id="rId15" w:history="1">
         <w:r>
           <w:rPr>
             <w:rStyle w:val="Hyperlink"/>
@@ -3742,8 +3016,8 @@
       </w:r>
     </w:p>
     <w:sectPr>
-      <w:footerReference w:type="even" r:id="rId20"/>
-      <w:footerReference w:type="first" r:id="rId21"/>
+      <w:footerReference w:type="even" r:id="rId16"/>
+      <w:footerReference w:type="first" r:id="rId17"/>
       <w:pgSz w:w="11906" w:h="16838"/>
       <w:pgMar w:top="1440" w:right="1440" w:bottom="1440" w:left="1440" w:header="708" w:footer="708" w:gutter="0"/>
       <w:cols w:space="708"/>
@@ -3751,784 +3025,6 @@
     </w:sectPr>
   </w:body>
 </w:document>
-</file>
-
-<file path=word/comments.xml><?xml version="1.0" encoding="utf-8"?>
-<w:comments xmlns:wpc="http://schemas.microsoft.com/office/word/2010/wordprocessingCanvas" xmlns:cx="http://schemas.microsoft.com/office/drawing/2014/chartex" xmlns:cx1="http://schemas.microsoft.com/office/drawing/2015/9/8/chartex" xmlns:cx2="http://schemas.microsoft.com/office/drawing/2015/10/21/chartex" xmlns:cx3="http://schemas.microsoft.com/office/drawing/2016/5/9/chartex" xmlns:cx4="http://schemas.microsoft.com/office/drawing/2016/5/10/chartex" xmlns:cx5="http://schemas.microsoft.com/office/drawing/2016/5/11/chartex" xmlns:cx6="http://schemas.microsoft.com/office/drawing/2016/5/12/chartex" xmlns:cx7="http://schemas.microsoft.com/office/drawing/2016/5/13/chartex" xmlns:cx8="http://schemas.microsoft.com/office/drawing/2016/5/14/chartex" xmlns:mc="http://schemas.openxmlformats.org/markup-compatibility/2006" xmlns:aink="http://schemas.microsoft.com/office/drawing/2016/ink" xmlns:am3d="http://schemas.microsoft.com/office/drawing/2017/model3d" xmlns:o="urn:schemas-microsoft-com:office:office" xmlns:oel="http://schemas.microsoft.com/office/2019/extlst" xmlns:r="http://schemas.openxmlformats.org/officeDocument/2006/relationships" xmlns:m="http://schemas.openxmlformats.org/officeDocument/2006/math" xmlns:v="urn:schemas-microsoft-com:vml" xmlns:wp14="http://schemas.microsoft.com/office/word/2010/wordprocessingDrawing" xmlns:wp="http://schemas.openxmlformats.org/drawingml/2006/wordprocessingDrawing" xmlns:w10="urn:schemas-microsoft-com:office:word" xmlns:w="http://schemas.openxmlformats.org/wordprocessingml/2006/main" xmlns:w14="http://schemas.microsoft.com/office/word/2010/wordml" xmlns:w15="http://schemas.microsoft.com/office/word/2012/wordml" xmlns:w16cex="http://schemas.microsoft.com/office/word/2018/wordml/cex" xmlns:w16cid="http://schemas.microsoft.com/office/word/2016/wordml/cid" xmlns:w16="http://schemas.microsoft.com/office/word/2018/wordml" xmlns:w16du="http://schemas.microsoft.com/office/word/2023/wordml/word16du" xmlns:w16sdtdh="http://schemas.microsoft.com/office/word/2020/wordml/sdtdatahash" xmlns:w16sdtfl="http://schemas.microsoft.com/office/word/2024/wordml/sdtformatlock" xmlns:w16se="http://schemas.microsoft.com/office/word/2015/wordml/symex" xmlns:wpg="http://schemas.microsoft.com/office/word/2010/wordprocessingGroup" xmlns:wpi="http://schemas.microsoft.com/office/word/2010/wordprocessingInk" xmlns:wne="http://schemas.microsoft.com/office/word/2006/wordml" xmlns:wps="http://schemas.microsoft.com/office/word/2010/wordprocessingShape" mc:Ignorable="w14 w15 w16se w16cid w16 w16cex w16sdtdh w16sdtfl w16du wp14">
-  <w:comment w:id="0" w:author="Baldwin, DJ John" w:date="2023-07-20T17:32:00Z" w:initials="BDJ">
-    <w:p>
-      <w:pPr>
-        <w:pStyle w:val="CommentText"/>
-      </w:pPr>
-      <w:r>
-        <w:rPr>
-          <w:rStyle w:val="CommentReference"/>
-        </w:rPr>
-        <w:annotationRef/>
-      </w:r>
-      <w:r>
-        <w:t>“</w:t>
-      </w:r>
-      <w:r>
-        <w:t xml:space="preserve">as the </w:t>
-      </w:r>
-      <w:r>
-        <w:t>d</w:t>
-      </w:r>
-      <w:r>
-        <w:t xml:space="preserve">efendant in a claim </w:t>
-      </w:r>
-      <w:r>
-        <w:t>made by”</w:t>
-      </w:r>
-    </w:p>
-  </w:comment>
-  <w:comment w:id="1" w:author="Baldwin, DJ John" w:date="2023-07-20T17:27:00Z" w:initials="BDJ">
-    <w:p>
-      <w:pPr>
-        <w:pStyle w:val="CommentText"/>
-      </w:pPr>
-      <w:r>
-        <w:rPr>
-          <w:rStyle w:val="CommentReference"/>
-        </w:rPr>
-        <w:annotationRef/>
-      </w:r>
-      <w:r>
-        <w:rPr>
-          <w:rStyle w:val="CommentReference"/>
-        </w:rPr>
-        <w:t>No comment on whether this is right or wrong</w:t>
-      </w:r>
-    </w:p>
-  </w:comment>
-  <w:comment w:id="2" w:author="Baldwin, DJ John" w:date="2023-07-20T16:54:00Z" w:initials="BDJ">
-    <w:p>
-      <w:pPr>
-        <w:pStyle w:val="CommentText"/>
-      </w:pPr>
-      <w:r>
-        <w:rPr>
-          <w:rStyle w:val="CommentReference"/>
-        </w:rPr>
-        <w:annotationRef/>
-      </w:r>
-      <w:r>
-        <w:t>Suggest Sub-heading “If you accept the claim”</w:t>
-      </w:r>
-      <w:r>
-        <w:t xml:space="preserve"> and </w:t>
-      </w:r>
-      <w:r>
-        <w:t xml:space="preserve">further heading “If you </w:t>
-      </w:r>
-      <w:r>
-        <w:t>can pay in full</w:t>
-      </w:r>
-      <w:r>
-        <w:t>, what you need to do</w:t>
-      </w:r>
-      <w:r>
-        <w:t>”</w:t>
-      </w:r>
-    </w:p>
-  </w:comment>
-  <w:comment w:id="3" w:author="Tasker, Terence" w:date="2023-07-27T16:47:00Z" w:initials="TT">
-    <w:p>
-      <w:r>
-        <w:rPr>
-          <w:rStyle w:val="CommentReference"/>
-        </w:rPr>
-        <w:annotationRef/>
-      </w:r>
-      <w:r>
-        <w:rPr>
-          <w:sz w:val="20"/>
-          <w:szCs w:val="20"/>
-        </w:rPr>
-        <w:t>Removed the numbered actions to hopefully make this clearer</w:t>
-      </w:r>
-    </w:p>
-  </w:comment>
-  <w:comment w:id="4" w:author="Baldwin, DJ John" w:date="2023-08-03T14:02:00Z" w:initials="BDJ">
-    <w:p>
-      <w:pPr>
-        <w:pStyle w:val="CommentText"/>
-      </w:pPr>
-      <w:r>
-        <w:rPr>
-          <w:rStyle w:val="CommentReference"/>
-        </w:rPr>
-        <w:annotationRef/>
-      </w:r>
-      <w:r>
-        <w:t>OK, but still think mine is preferable, as “What you need to do” is far too broad and non-specific, considering the options which are to be considered</w:t>
-      </w:r>
-    </w:p>
-  </w:comment>
-  <w:comment w:id="5" w:author="Tasker, Terence [2]" w:date="2023-08-08T14:39:00Z" w:initials="TT">
-    <w:p>
-      <w:r>
-        <w:rPr>
-          <w:rStyle w:val="CommentReference"/>
-        </w:rPr>
-        <w:annotationRef/>
-      </w:r>
-      <w:r>
-        <w:rPr>
-          <w:color w:val="000000"/>
-          <w:sz w:val="20"/>
-          <w:szCs w:val="20"/>
-        </w:rPr>
-        <w:t>I have changed the title to “If you accept the claim” to try to make this section clearer. I’ve also re-arranged the content below so that ‘if you cannot afford to pay the full amount’ flows directly after ‘if you accept’. Hopefully this should now be a lot clearer</w:t>
-      </w:r>
-    </w:p>
-  </w:comment>
-  <w:comment w:id="6" w:author="Baldwin, DJ John" w:date="2023-07-20T16:57:00Z" w:initials="BDJ">
-    <w:p>
-      <w:pPr>
-        <w:pStyle w:val="CommentText"/>
-      </w:pPr>
-      <w:r>
-        <w:rPr>
-          <w:rStyle w:val="CommentReference"/>
-        </w:rPr>
-        <w:annotationRef/>
-      </w:r>
-      <w:r>
-        <w:t>I would suggest bullet points:   The first on</w:t>
-      </w:r>
-      <w:r>
-        <w:t xml:space="preserve">e for paying the amount; the second one to start </w:t>
-      </w:r>
-      <w:r>
-        <w:t>“Pay the full judgment amount</w:t>
-      </w:r>
-      <w:r>
-        <w:t>”</w:t>
-      </w:r>
-    </w:p>
-  </w:comment>
-  <w:comment w:id="7" w:author="Tasker, Terence" w:date="2023-07-27T16:21:00Z" w:initials="TT">
-    <w:p>
-      <w:r>
-        <w:rPr>
-          <w:rStyle w:val="CommentReference"/>
-        </w:rPr>
-        <w:annotationRef/>
-      </w:r>
-      <w:r>
-        <w:rPr>
-          <w:color w:val="000000"/>
-          <w:sz w:val="20"/>
-          <w:szCs w:val="20"/>
-        </w:rPr>
-        <w:t>Removed the numbered actions to make this clearer</w:t>
-      </w:r>
-    </w:p>
-  </w:comment>
-  <w:comment w:id="8" w:author="Baldwin, DJ John" w:date="2023-08-03T14:04:00Z" w:initials="BDJ">
-    <w:p>
-      <w:pPr>
-        <w:pStyle w:val="CommentText"/>
-      </w:pPr>
-      <w:r>
-        <w:rPr>
-          <w:rStyle w:val="CommentReference"/>
-        </w:rPr>
-        <w:annotationRef/>
-      </w:r>
-      <w:r>
-        <w:t>Depends on whether you now accept my previous response</w:t>
-      </w:r>
-    </w:p>
-  </w:comment>
-  <w:comment w:id="9" w:author="Tasker, Terence" w:date="2023-08-10T10:04:00Z" w:initials="TT">
-    <w:p>
-      <w:r>
-        <w:rPr>
-          <w:rStyle w:val="CommentReference"/>
-        </w:rPr>
-        <w:annotationRef/>
-      </w:r>
-      <w:r>
-        <w:rPr>
-          <w:color w:val="000000"/>
-          <w:sz w:val="20"/>
-          <w:szCs w:val="20"/>
-        </w:rPr>
-        <w:t>As above</w:t>
-      </w:r>
-    </w:p>
-  </w:comment>
-  <w:comment w:id="10" w:author="Baldwin, DJ John" w:date="2023-07-20T17:10:00Z" w:initials="BDJ">
-    <w:p>
-      <w:pPr>
-        <w:pStyle w:val="CommentText"/>
-      </w:pPr>
-      <w:r>
-        <w:rPr>
-          <w:rStyle w:val="CommentReference"/>
-        </w:rPr>
-        <w:annotationRef/>
-      </w:r>
-      <w:r>
-        <w:t>And “, what you need to do”</w:t>
-      </w:r>
-    </w:p>
-  </w:comment>
-  <w:comment w:id="11" w:author="Tasker, Terence" w:date="2023-07-27T16:30:00Z" w:initials="TT">
-    <w:p>
-      <w:r>
-        <w:rPr>
-          <w:rStyle w:val="CommentReference"/>
-        </w:rPr>
-        <w:annotationRef/>
-      </w:r>
-      <w:r>
-        <w:rPr>
-          <w:color w:val="000000"/>
-          <w:sz w:val="20"/>
-          <w:szCs w:val="20"/>
-        </w:rPr>
-        <w:t>Testers all understood that this section was about what they would need to do if they couldn’t pay in full so we don’t think this is necessary</w:t>
-      </w:r>
-    </w:p>
-  </w:comment>
-  <w:comment w:id="12" w:author="Baldwin, DJ John" w:date="2023-08-10T14:11:00Z" w:initials="BDJ">
-    <w:p>
-      <w:pPr>
-        <w:pStyle w:val="CommentText"/>
-      </w:pPr>
-      <w:r>
-        <w:rPr>
-          <w:rStyle w:val="CommentReference"/>
-        </w:rPr>
-        <w:annotationRef/>
-      </w:r>
-      <w:r>
-        <w:t>See below as to more fundamental issue here</w:t>
-      </w:r>
-    </w:p>
-  </w:comment>
-  <w:comment w:id="14" w:author="Baldwin, DJ John" w:date="2023-07-20T17:08:00Z" w:initials="BDJ">
-    <w:p>
-      <w:pPr>
-        <w:pStyle w:val="CommentText"/>
-      </w:pPr>
-      <w:r>
-        <w:rPr>
-          <w:rStyle w:val="CommentReference"/>
-        </w:rPr>
-        <w:annotationRef/>
-      </w:r>
-      <w:r>
-        <w:t>Is this deliberately in a smaller font?</w:t>
-      </w:r>
-    </w:p>
-  </w:comment>
-  <w:comment w:id="15" w:author="Tasker, Terence" w:date="2023-07-27T16:26:00Z" w:initials="TT">
-    <w:p>
-      <w:r>
-        <w:rPr>
-          <w:rStyle w:val="CommentReference"/>
-        </w:rPr>
-        <w:annotationRef/>
-      </w:r>
-      <w:r>
-        <w:rPr>
-          <w:sz w:val="20"/>
-          <w:szCs w:val="20"/>
-        </w:rPr>
-        <w:t>Yes, it’s supposed to show that this is a subheading of the ‘what you need to do’ heading</w:t>
-      </w:r>
-    </w:p>
-  </w:comment>
-  <w:comment w:id="16" w:author="Baldwin, DJ John" w:date="2023-08-03T14:05:00Z" w:initials="BDJ">
-    <w:p>
-      <w:pPr>
-        <w:pStyle w:val="CommentText"/>
-      </w:pPr>
-      <w:r>
-        <w:rPr>
-          <w:rStyle w:val="CommentReference"/>
-        </w:rPr>
-        <w:annotationRef/>
-      </w:r>
-      <w:r>
-        <w:t>In my view this is a new idea, ie it is nothing to do with doing something, but rather the consequences of not doing something and no different in this way from the next sub-heading</w:t>
-      </w:r>
-    </w:p>
-  </w:comment>
-  <w:comment w:id="17" w:author="Tasker, Terence [2]" w:date="2023-08-08T14:24:00Z" w:initials="TT">
-    <w:p>
-      <w:r>
-        <w:rPr>
-          <w:rStyle w:val="CommentReference"/>
-        </w:rPr>
-        <w:annotationRef/>
-      </w:r>
-      <w:r>
-        <w:rPr>
-          <w:color w:val="000000"/>
-          <w:sz w:val="20"/>
-          <w:szCs w:val="20"/>
-        </w:rPr>
-        <w:t>On reflection, agreed. Changed to bring this content to same level</w:t>
-      </w:r>
-    </w:p>
-  </w:comment>
-  <w:comment w:id="18" w:author="Baldwin, DJ John" w:date="2023-07-20T17:01:00Z" w:initials="BDJ">
-    <w:p>
-      <w:pPr>
-        <w:pStyle w:val="CommentText"/>
-      </w:pPr>
-      <w:r>
-        <w:rPr>
-          <w:rStyle w:val="CommentReference"/>
-        </w:rPr>
-        <w:annotationRef/>
-      </w:r>
-      <w:r>
-        <w:t xml:space="preserve">Add “within 1 month of the date of the judgment” </w:t>
-      </w:r>
-    </w:p>
-  </w:comment>
-  <w:comment w:id="19" w:author="Baldwin, DJ John" w:date="2023-07-20T17:16:00Z" w:initials="BDJ">
-    <w:p>
-      <w:pPr>
-        <w:pStyle w:val="CommentText"/>
-      </w:pPr>
-      <w:r>
-        <w:rPr>
-          <w:rStyle w:val="CommentReference"/>
-        </w:rPr>
-        <w:annotationRef/>
-      </w:r>
-      <w:r>
-        <w:t xml:space="preserve">“set aside </w:t>
-      </w:r>
-      <w:r>
-        <w:t>(</w:t>
-      </w:r>
-      <w:r>
-        <w:t>or cancelled</w:t>
-      </w:r>
-      <w:r>
-        <w:t>)</w:t>
-      </w:r>
-      <w:r>
-        <w:t xml:space="preserve"> or varied </w:t>
-      </w:r>
-      <w:r>
-        <w:t>(</w:t>
-      </w:r>
-      <w:r>
-        <w:t xml:space="preserve">or </w:t>
-      </w:r>
-      <w:r>
-        <w:t>reduced)</w:t>
-      </w:r>
-      <w:r>
-        <w:t>”</w:t>
-      </w:r>
-    </w:p>
-  </w:comment>
-  <w:comment w:id="20" w:author="Tasker, Terence" w:date="2023-07-27T16:35:00Z" w:initials="TT">
-    <w:p>
-      <w:r>
-        <w:rPr>
-          <w:rStyle w:val="CommentReference"/>
-        </w:rPr>
-        <w:annotationRef/>
-      </w:r>
-      <w:r>
-        <w:rPr>
-          <w:color w:val="000000"/>
-          <w:sz w:val="20"/>
-          <w:szCs w:val="20"/>
-        </w:rPr>
-        <w:t>This heading is for set aside; What a defendant can do to vary a payment is detailed above</w:t>
-      </w:r>
-    </w:p>
-  </w:comment>
-  <w:comment w:id="21" w:author="Baldwin, DJ John" w:date="2023-08-03T14:11:00Z" w:initials="BDJ">
-    <w:p>
-      <w:pPr>
-        <w:pStyle w:val="CommentText"/>
-      </w:pPr>
-      <w:r>
-        <w:rPr>
-          <w:rStyle w:val="CommentReference"/>
-        </w:rPr>
-        <w:annotationRef/>
-      </w:r>
-      <w:r>
-        <w:t>You misunderstand – the judgment may be for £1,000 but D may want to argue that the judgment should only be for £500, which is applying to vary (or reduce) the judgment, rather than anything to do with payment</w:t>
-      </w:r>
-    </w:p>
-  </w:comment>
-  <w:comment w:id="22" w:author="Tasker, Terence [2]" w:date="2023-08-08T14:26:00Z" w:initials="TT">
-    <w:p>
-      <w:r>
-        <w:rPr>
-          <w:rStyle w:val="CommentReference"/>
-        </w:rPr>
-        <w:annotationRef/>
-      </w:r>
-      <w:r>
-        <w:rPr>
-          <w:color w:val="000000"/>
-          <w:sz w:val="20"/>
-          <w:szCs w:val="20"/>
-        </w:rPr>
-        <w:t>Yes I did misunderstand, apologies. Ideally we’d like to keep all the info about varying under the same header, so I’ve changed the title above to try to reflect this scenario</w:t>
-      </w:r>
-    </w:p>
-  </w:comment>
-  <w:comment w:id="23" w:author="Baldwin, DJ John" w:date="2023-08-10T14:08:00Z" w:initials="BDJ">
-    <w:p>
-      <w:pPr>
-        <w:pStyle w:val="CommentText"/>
-      </w:pPr>
-      <w:r>
-        <w:rPr>
-          <w:rStyle w:val="CommentReference"/>
-        </w:rPr>
-        <w:annotationRef/>
-      </w:r>
-      <w:r>
-        <w:t xml:space="preserve">OK – there is a more fundamental problem here as 2 different types of “vary” are being conflated.    The N245 process (above) is only about changing </w:t>
-      </w:r>
-      <w:r>
-        <w:t xml:space="preserve">(varying) </w:t>
-      </w:r>
-      <w:r>
-        <w:t xml:space="preserve">the way you </w:t>
-      </w:r>
-      <w:r>
-        <w:t xml:space="preserve">are required to </w:t>
-      </w:r>
-      <w:r>
-        <w:t>pay</w:t>
-      </w:r>
-      <w:r>
-        <w:t xml:space="preserve"> (in full / by instalments)</w:t>
-      </w:r>
-      <w:r>
-        <w:t xml:space="preserve">, not the amount of the judgment.    If you think that you owe less and want to reduce the judgment sum, the N244 process to vary </w:t>
-      </w:r>
-      <w:r>
-        <w:t xml:space="preserve">(change) </w:t>
-      </w:r>
-      <w:r>
-        <w:t>the judgment is required, therefore this and the above “vary section” will have to be revisited from this perspective and must make the differential clear.</w:t>
-      </w:r>
-    </w:p>
-  </w:comment>
-  <w:comment w:id="24" w:author="Tasker, Terence" w:date="2023-08-16T11:59:00Z" w:initials="TT">
-    <w:p>
-      <w:r>
-        <w:rPr>
-          <w:rStyle w:val="CommentReference"/>
-        </w:rPr>
-        <w:annotationRef/>
-      </w:r>
-      <w:r>
-        <w:rPr>
-          <w:sz w:val="20"/>
-          <w:szCs w:val="20"/>
-        </w:rPr>
-        <w:t>Thank you, understood. I have rewritten the content to try to make this difference clear</w:t>
-      </w:r>
-    </w:p>
-  </w:comment>
-  <w:comment w:id="25" w:author="Baldwin, DJ John" w:date="2023-07-20T17:17:00Z" w:initials="BDJ">
-    <w:p>
-      <w:pPr>
-        <w:pStyle w:val="CommentText"/>
-      </w:pPr>
-      <w:r>
-        <w:rPr>
-          <w:rStyle w:val="CommentReference"/>
-        </w:rPr>
-        <w:annotationRef/>
-      </w:r>
-      <w:r>
-        <w:t>o</w:t>
-      </w:r>
-      <w:r>
-        <w:t>r some of the money</w:t>
-      </w:r>
-      <w:r>
-        <w:t>, for example</w:t>
-      </w:r>
-    </w:p>
-  </w:comment>
-  <w:comment w:id="26" w:author="Baldwin, DJ John" w:date="2023-07-20T17:20:00Z" w:initials="BDJ">
-    <w:p>
-      <w:pPr>
-        <w:pStyle w:val="CommentText"/>
-      </w:pPr>
-      <w:r>
-        <w:rPr>
-          <w:rStyle w:val="CommentReference"/>
-        </w:rPr>
-        <w:annotationRef/>
-      </w:r>
-      <w:r>
-        <w:t>“You may have to take part in</w:t>
-      </w:r>
-      <w:r>
-        <w:t xml:space="preserve"> a court”</w:t>
-      </w:r>
-    </w:p>
-  </w:comment>
-  <w:comment w:id="27" w:author="Tasker, Terence" w:date="2023-07-27T16:39:00Z" w:initials="TT">
-    <w:p>
-      <w:r>
-        <w:rPr>
-          <w:rStyle w:val="CommentReference"/>
-        </w:rPr>
-        <w:annotationRef/>
-      </w:r>
-      <w:r>
-        <w:rPr>
-          <w:color w:val="000000"/>
-          <w:sz w:val="20"/>
-          <w:szCs w:val="20"/>
-        </w:rPr>
-        <w:t>We originally took out the word ‘court’ because it tended to cause stress to testers and you can do hearings via telephone/video</w:t>
-      </w:r>
-    </w:p>
-  </w:comment>
-  <w:comment w:id="28" w:author="Baldwin, DJ John" w:date="2023-08-03T14:13:00Z" w:initials="BDJ">
-    <w:p>
-      <w:pPr>
-        <w:pStyle w:val="CommentText"/>
-      </w:pPr>
-      <w:r>
-        <w:rPr>
-          <w:rStyle w:val="CommentReference"/>
-        </w:rPr>
-        <w:annotationRef/>
-      </w:r>
-      <w:r>
-        <w:t>They are still court hearings, even if remote and users need to be aware of the seriousness of the procedure.   “Take part” covers not attending face to face.</w:t>
-      </w:r>
-    </w:p>
-  </w:comment>
-  <w:comment w:id="29" w:author="Tasker, Terence [2]" w:date="2023-08-08T14:28:00Z" w:initials="TT">
-    <w:p>
-      <w:r>
-        <w:rPr>
-          <w:rStyle w:val="CommentReference"/>
-        </w:rPr>
-        <w:annotationRef/>
-      </w:r>
-      <w:r>
-        <w:rPr>
-          <w:color w:val="000000"/>
-          <w:sz w:val="20"/>
-          <w:szCs w:val="20"/>
-        </w:rPr>
-        <w:t>Thank you for explaining, I have added that back in.</w:t>
-      </w:r>
-    </w:p>
-  </w:comment>
-  <w:comment w:id="30" w:author="Baldwin, DJ John" w:date="2023-08-10T14:08:00Z" w:initials="BDJ">
-    <w:p>
-      <w:pPr>
-        <w:pStyle w:val="CommentText"/>
-      </w:pPr>
-      <w:r>
-        <w:rPr>
-          <w:rStyle w:val="CommentReference"/>
-        </w:rPr>
-        <w:annotationRef/>
-      </w:r>
-    </w:p>
-  </w:comment>
-  <w:comment w:id="31" w:author="Baldwin, DJ John" w:date="2023-07-20T17:21:00Z" w:initials="BDJ">
-    <w:p>
-      <w:pPr>
-        <w:pStyle w:val="CommentText"/>
-      </w:pPr>
-      <w:r>
-        <w:t xml:space="preserve">Substitute </w:t>
-      </w:r>
-      <w:r>
-        <w:rPr>
-          <w:rStyle w:val="CommentReference"/>
-        </w:rPr>
-        <w:annotationRef/>
-      </w:r>
-      <w:r>
-        <w:t>“</w:t>
-      </w:r>
-      <w:r>
-        <w:t>and you will need to produce evidence to back up what you are saying</w:t>
-      </w:r>
-      <w:r>
-        <w:t xml:space="preserve">.   The </w:t>
-      </w:r>
-      <w:r>
-        <w:t>c</w:t>
-      </w:r>
-      <w:r>
-        <w:t>ourt will then make a decision.”</w:t>
-      </w:r>
-    </w:p>
-  </w:comment>
-  <w:comment w:id="32" w:author="Tasker, Terence" w:date="2023-07-27T16:46:00Z" w:initials="TT">
-    <w:p>
-      <w:r>
-        <w:rPr>
-          <w:rStyle w:val="CommentReference"/>
-        </w:rPr>
-        <w:annotationRef/>
-      </w:r>
-      <w:r>
-        <w:rPr>
-          <w:color w:val="000000"/>
-          <w:sz w:val="20"/>
-          <w:szCs w:val="20"/>
-        </w:rPr>
-        <w:t>Replaced ‘explain’ with ‘prove’, but as part of the online application the defendant will be required to submit evidence there, so don’t feel that it is needed here</w:t>
-      </w:r>
-    </w:p>
-  </w:comment>
-  <w:comment w:id="33" w:author="Baldwin, DJ John" w:date="2023-07-20T17:23:00Z" w:initials="BDJ">
-    <w:p>
-      <w:pPr>
-        <w:pStyle w:val="CommentText"/>
-      </w:pPr>
-      <w:r>
-        <w:rPr>
-          <w:rStyle w:val="CommentReference"/>
-        </w:rPr>
-        <w:annotationRef/>
-      </w:r>
-      <w:r>
-        <w:t>sometimes order</w:t>
-      </w:r>
-    </w:p>
-  </w:comment>
-</w:comments>
-</file>
-
-<file path=word/commentsExtended.xml><?xml version="1.0" encoding="utf-8"?>
-<w15:commentsEx xmlns:wpc="http://schemas.microsoft.com/office/word/2010/wordprocessingCanvas" xmlns:cx="http://schemas.microsoft.com/office/drawing/2014/chartex" xmlns:cx1="http://schemas.microsoft.com/office/drawing/2015/9/8/chartex" xmlns:cx2="http://schemas.microsoft.com/office/drawing/2015/10/21/chartex" xmlns:cx3="http://schemas.microsoft.com/office/drawing/2016/5/9/chartex" xmlns:cx4="http://schemas.microsoft.com/office/drawing/2016/5/10/chartex" xmlns:cx5="http://schemas.microsoft.com/office/drawing/2016/5/11/chartex" xmlns:cx6="http://schemas.microsoft.com/office/drawing/2016/5/12/chartex" xmlns:cx7="http://schemas.microsoft.com/office/drawing/2016/5/13/chartex" xmlns:cx8="http://schemas.microsoft.com/office/drawing/2016/5/14/chartex" xmlns:mc="http://schemas.openxmlformats.org/markup-compatibility/2006" xmlns:aink="http://schemas.microsoft.com/office/drawing/2016/ink" xmlns:am3d="http://schemas.microsoft.com/office/drawing/2017/model3d" xmlns:o="urn:schemas-microsoft-com:office:office" xmlns:oel="http://schemas.microsoft.com/office/2019/extlst" xmlns:r="http://schemas.openxmlformats.org/officeDocument/2006/relationships" xmlns:m="http://schemas.openxmlformats.org/officeDocument/2006/math" xmlns:v="urn:schemas-microsoft-com:vml" xmlns:wp14="http://schemas.microsoft.com/office/word/2010/wordprocessingDrawing" xmlns:wp="http://schemas.openxmlformats.org/drawingml/2006/wordprocessingDrawing" xmlns:w10="urn:schemas-microsoft-com:office:word" xmlns:w="http://schemas.openxmlformats.org/wordprocessingml/2006/main" xmlns:w14="http://schemas.microsoft.com/office/word/2010/wordml" xmlns:w15="http://schemas.microsoft.com/office/word/2012/wordml" xmlns:w16cex="http://schemas.microsoft.com/office/word/2018/wordml/cex" xmlns:w16cid="http://schemas.microsoft.com/office/word/2016/wordml/cid" xmlns:w16="http://schemas.microsoft.com/office/word/2018/wordml" xmlns:w16du="http://schemas.microsoft.com/office/word/2023/wordml/word16du" xmlns:w16sdtdh="http://schemas.microsoft.com/office/word/2020/wordml/sdtdatahash" xmlns:w16sdtfl="http://schemas.microsoft.com/office/word/2024/wordml/sdtformatlock" xmlns:w16se="http://schemas.microsoft.com/office/word/2015/wordml/symex" xmlns:wpg="http://schemas.microsoft.com/office/word/2010/wordprocessingGroup" xmlns:wpi="http://schemas.microsoft.com/office/word/2010/wordprocessingInk" xmlns:wne="http://schemas.microsoft.com/office/word/2006/wordml" xmlns:wps="http://schemas.microsoft.com/office/word/2010/wordprocessingShape" mc:Ignorable="w14 w15 w16se w16cid w16 w16cex w16sdtdh w16sdtfl w16du wp14">
-  <w15:commentEx w15:paraId="42246641" w15:done="1"/>
-  <w15:commentEx w15:paraId="24FD1CDF" w15:done="1"/>
-  <w15:commentEx w15:paraId="1681B07F" w15:done="1"/>
-  <w15:commentEx w15:paraId="1667884C" w15:paraIdParent="1681B07F" w15:done="1"/>
-  <w15:commentEx w15:paraId="62423DDF" w15:paraIdParent="1681B07F" w15:done="1"/>
-  <w15:commentEx w15:paraId="7456EE15" w15:paraIdParent="1681B07F" w15:done="1"/>
-  <w15:commentEx w15:paraId="462435AA" w15:done="1"/>
-  <w15:commentEx w15:paraId="7683AC17" w15:paraIdParent="462435AA" w15:done="1"/>
-  <w15:commentEx w15:paraId="4109C474" w15:paraIdParent="462435AA" w15:done="1"/>
-  <w15:commentEx w15:paraId="098ABDB3" w15:paraIdParent="462435AA" w15:done="1"/>
-  <w15:commentEx w15:paraId="3DFBBF3F" w15:done="1"/>
-  <w15:commentEx w15:paraId="5D107056" w15:paraIdParent="3DFBBF3F" w15:done="1"/>
-  <w15:commentEx w15:paraId="43AF59DC" w15:paraIdParent="3DFBBF3F" w15:done="1"/>
-  <w15:commentEx w15:paraId="3B277557" w15:done="1"/>
-  <w15:commentEx w15:paraId="73CD6E8F" w15:paraIdParent="3B277557" w15:done="1"/>
-  <w15:commentEx w15:paraId="2B1749A1" w15:paraIdParent="3B277557" w15:done="1"/>
-  <w15:commentEx w15:paraId="55C87005" w15:paraIdParent="3B277557" w15:done="1"/>
-  <w15:commentEx w15:paraId="37706BB2" w15:done="1"/>
-  <w15:commentEx w15:paraId="527156C6" w15:done="1"/>
-  <w15:commentEx w15:paraId="01539208" w15:paraIdParent="527156C6" w15:done="1"/>
-  <w15:commentEx w15:paraId="6D8C5765" w15:paraIdParent="527156C6" w15:done="1"/>
-  <w15:commentEx w15:paraId="774AE67A" w15:paraIdParent="527156C6" w15:done="1"/>
-  <w15:commentEx w15:paraId="30B3E02E" w15:paraIdParent="527156C6" w15:done="1"/>
-  <w15:commentEx w15:paraId="7D0195A2" w15:paraIdParent="527156C6" w15:done="1"/>
-  <w15:commentEx w15:paraId="3C4248B5" w15:done="1"/>
-  <w15:commentEx w15:paraId="4610706F" w15:done="1"/>
-  <w15:commentEx w15:paraId="2F97E171" w15:paraIdParent="4610706F" w15:done="1"/>
-  <w15:commentEx w15:paraId="706401AA" w15:paraIdParent="4610706F" w15:done="1"/>
-  <w15:commentEx w15:paraId="3E3355F5" w15:paraIdParent="4610706F" w15:done="1"/>
-  <w15:commentEx w15:paraId="3C492964" w15:paraIdParent="4610706F" w15:done="1"/>
-  <w15:commentEx w15:paraId="57214904" w15:done="1"/>
-  <w15:commentEx w15:paraId="7724E736" w15:paraIdParent="57214904" w15:done="1"/>
-  <w15:commentEx w15:paraId="06A6CD8B" w15:done="1"/>
-</w15:commentsEx>
-</file>
-
-<file path=word/commentsExtensible.xml><?xml version="1.0" encoding="utf-8"?>
-<w16cex:commentsExtensible xmlns:wpc="http://schemas.microsoft.com/office/word/2010/wordprocessingCanvas" xmlns:cx="http://schemas.microsoft.com/office/drawing/2014/chartex" xmlns:cx1="http://schemas.microsoft.com/office/drawing/2015/9/8/chartex" xmlns:cx2="http://schemas.microsoft.com/office/drawing/2015/10/21/chartex" xmlns:cx3="http://schemas.microsoft.com/office/drawing/2016/5/9/chartex" xmlns:cx4="http://schemas.microsoft.com/office/drawing/2016/5/10/chartex" xmlns:cx5="http://schemas.microsoft.com/office/drawing/2016/5/11/chartex" xmlns:cx6="http://schemas.microsoft.com/office/drawing/2016/5/12/chartex" xmlns:cx7="http://schemas.microsoft.com/office/drawing/2016/5/13/chartex" xmlns:cx8="http://schemas.microsoft.com/office/drawing/2016/5/14/chartex" xmlns:cr="http://schemas.microsoft.com/office/comments/2020/reactions" xmlns:mc="http://schemas.openxmlformats.org/markup-compatibility/2006" xmlns:aink="http://schemas.microsoft.com/office/drawing/2016/ink" xmlns:am3d="http://schemas.microsoft.com/office/drawing/2017/model3d" xmlns:o="urn:schemas-microsoft-com:office:office" xmlns:oel="http://schemas.microsoft.com/office/2019/extlst" xmlns:r="http://schemas.openxmlformats.org/officeDocument/2006/relationships" xmlns:m="http://schemas.openxmlformats.org/officeDocument/2006/math" xmlns:v="urn:schemas-microsoft-com:vml" xmlns:wp14="http://schemas.microsoft.com/office/word/2010/wordprocessingDrawing" xmlns:wp="http://schemas.openxmlformats.org/drawingml/2006/wordprocessingDrawing" xmlns:w10="urn:schemas-microsoft-com:office:word" xmlns:w="http://schemas.openxmlformats.org/wordprocessingml/2006/main" xmlns:w14="http://schemas.microsoft.com/office/word/2010/wordml" xmlns:w15="http://schemas.microsoft.com/office/word/2012/wordml" xmlns:w16cex="http://schemas.microsoft.com/office/word/2018/wordml/cex" xmlns:w16cid="http://schemas.microsoft.com/office/word/2016/wordml/cid" xmlns:w16="http://schemas.microsoft.com/office/word/2018/wordml" xmlns:w16du="http://schemas.microsoft.com/office/word/2023/wordml/word16du" xmlns:w16sdtdh="http://schemas.microsoft.com/office/word/2020/wordml/sdtdatahash" xmlns:w16sdtfl="http://schemas.microsoft.com/office/word/2024/wordml/sdtformatlock" xmlns:w16se="http://schemas.microsoft.com/office/word/2015/wordml/symex" xmlns:wpg="http://schemas.microsoft.com/office/word/2010/wordprocessingGroup" xmlns:wpi="http://schemas.microsoft.com/office/word/2010/wordprocessingInk" xmlns:wne="http://schemas.microsoft.com/office/word/2006/wordml" xmlns:wps="http://schemas.microsoft.com/office/word/2010/wordprocessingShape" mc:Ignorable="w14 w15 w16se w16cid w16 w16cex w16sdtdh w16sdtfl cr w16du wp14">
-  <w16cex:commentExtensible w16cex:durableId="2863EE15" w16cex:dateUtc="2023-07-20T16:32:00Z"/>
-  <w16cex:commentExtensible w16cex:durableId="2863ED04" w16cex:dateUtc="2023-07-20T16:27:00Z"/>
-  <w16cex:commentExtensible w16cex:durableId="2863E533" w16cex:dateUtc="2023-07-20T15:54:00Z"/>
-  <w16cex:commentExtensible w16cex:durableId="286D1E3B" w16cex:dateUtc="2023-07-27T15:47:00Z"/>
-  <w16cex:commentExtensible w16cex:durableId="2876320D" w16cex:dateUtc="2023-08-03T13:02:00Z"/>
-  <w16cex:commentExtensible w16cex:durableId="287CD204" w16cex:dateUtc="2023-08-08T13:39:00Z"/>
-  <w16cex:commentExtensible w16cex:durableId="2863E5E9" w16cex:dateUtc="2023-07-20T15:57:00Z"/>
-  <w16cex:commentExtensible w16cex:durableId="286D1802" w16cex:dateUtc="2023-07-27T15:21:00Z"/>
-  <w16cex:commentExtensible w16cex:durableId="2876328A" w16cex:dateUtc="2023-08-03T13:04:00Z"/>
-  <w16cex:commentExtensible w16cex:durableId="287F3497" w16cex:dateUtc="2023-08-10T09:04:00Z"/>
-  <w16cex:commentExtensible w16cex:durableId="2863E90E" w16cex:dateUtc="2023-07-20T16:10:00Z"/>
-  <w16cex:commentExtensible w16cex:durableId="286D1A0B" w16cex:dateUtc="2023-07-27T15:30:00Z"/>
-  <w16cex:commentExtensible w16cex:durableId="287F6EA7" w16cex:dateUtc="2023-08-10T13:11:00Z"/>
-  <w16cex:commentExtensible w16cex:durableId="287CC7E4" w16cex:dateUtc="2023-07-20T16:08:00Z"/>
-  <w16cex:commentExtensible w16cex:durableId="287CC7E3" w16cex:dateUtc="2023-07-27T15:26:00Z"/>
-  <w16cex:commentExtensible w16cex:durableId="287CC7E2" w16cex:dateUtc="2023-08-03T13:05:00Z"/>
-  <w16cex:commentExtensible w16cex:durableId="287CCEB9" w16cex:dateUtc="2023-08-08T13:24:00Z"/>
-  <w16cex:commentExtensible w16cex:durableId="287CC7E1" w16cex:dateUtc="2023-07-20T16:01:00Z"/>
-  <w16cex:commentExtensible w16cex:durableId="2863EA73" w16cex:dateUtc="2023-07-20T16:16:00Z"/>
-  <w16cex:commentExtensible w16cex:durableId="286D1B63" w16cex:dateUtc="2023-07-27T15:35:00Z"/>
-  <w16cex:commentExtensible w16cex:durableId="28763416" w16cex:dateUtc="2023-08-03T13:11:00Z"/>
-  <w16cex:commentExtensible w16cex:durableId="287CCF23" w16cex:dateUtc="2023-08-08T13:26:00Z"/>
-  <w16cex:commentExtensible w16cex:durableId="287F6DD8" w16cex:dateUtc="2023-08-10T13:08:00Z"/>
-  <w16cex:commentExtensible w16cex:durableId="288738BC" w16cex:dateUtc="2023-08-16T10:59:00Z"/>
-  <w16cex:commentExtensible w16cex:durableId="2863EAA2" w16cex:dateUtc="2023-07-20T16:17:00Z"/>
-  <w16cex:commentExtensible w16cex:durableId="2863EB6F" w16cex:dateUtc="2023-07-20T16:20:00Z"/>
-  <w16cex:commentExtensible w16cex:durableId="286D1C2B" w16cex:dateUtc="2023-07-27T15:39:00Z"/>
-  <w16cex:commentExtensible w16cex:durableId="28763493" w16cex:dateUtc="2023-08-03T13:13:00Z"/>
-  <w16cex:commentExtensible w16cex:durableId="287CCFA4" w16cex:dateUtc="2023-08-08T13:28:00Z"/>
-  <w16cex:commentExtensible w16cex:durableId="287F6DCD" w16cex:dateUtc="2023-08-10T13:08:00Z"/>
-  <w16cex:commentExtensible w16cex:durableId="2863EB9D" w16cex:dateUtc="2023-07-20T16:21:00Z"/>
-  <w16cex:commentExtensible w16cex:durableId="286D1DDD" w16cex:dateUtc="2023-07-27T15:46:00Z"/>
-  <w16cex:commentExtensible w16cex:durableId="2863EC14" w16cex:dateUtc="2023-07-20T16:23:00Z"/>
-</w16cex:commentsExtensible>
-</file>
-
-<file path=word/commentsIds.xml><?xml version="1.0" encoding="utf-8"?>
-<w16cid:commentsIds xmlns:wpc="http://schemas.microsoft.com/office/word/2010/wordprocessingCanvas" xmlns:cx="http://schemas.microsoft.com/office/drawing/2014/chartex" xmlns:cx1="http://schemas.microsoft.com/office/drawing/2015/9/8/chartex" xmlns:cx2="http://schemas.microsoft.com/office/drawing/2015/10/21/chartex" xmlns:cx3="http://schemas.microsoft.com/office/drawing/2016/5/9/chartex" xmlns:cx4="http://schemas.microsoft.com/office/drawing/2016/5/10/chartex" xmlns:cx5="http://schemas.microsoft.com/office/drawing/2016/5/11/chartex" xmlns:cx6="http://schemas.microsoft.com/office/drawing/2016/5/12/chartex" xmlns:cx7="http://schemas.microsoft.com/office/drawing/2016/5/13/chartex" xmlns:cx8="http://schemas.microsoft.com/office/drawing/2016/5/14/chartex" xmlns:mc="http://schemas.openxmlformats.org/markup-compatibility/2006" xmlns:aink="http://schemas.microsoft.com/office/drawing/2016/ink" xmlns:am3d="http://schemas.microsoft.com/office/drawing/2017/model3d" xmlns:o="urn:schemas-microsoft-com:office:office" xmlns:oel="http://schemas.microsoft.com/office/2019/extlst" xmlns:r="http://schemas.openxmlformats.org/officeDocument/2006/relationships" xmlns:m="http://schemas.openxmlformats.org/officeDocument/2006/math" xmlns:v="urn:schemas-microsoft-com:vml" xmlns:wp14="http://schemas.microsoft.com/office/word/2010/wordprocessingDrawing" xmlns:wp="http://schemas.openxmlformats.org/drawingml/2006/wordprocessingDrawing" xmlns:w10="urn:schemas-microsoft-com:office:word" xmlns:w="http://schemas.openxmlformats.org/wordprocessingml/2006/main" xmlns:w14="http://schemas.microsoft.com/office/word/2010/wordml" xmlns:w15="http://schemas.microsoft.com/office/word/2012/wordml" xmlns:w16cex="http://schemas.microsoft.com/office/word/2018/wordml/cex" xmlns:w16cid="http://schemas.microsoft.com/office/word/2016/wordml/cid" xmlns:w16="http://schemas.microsoft.com/office/word/2018/wordml" xmlns:w16du="http://schemas.microsoft.com/office/word/2023/wordml/word16du" xmlns:w16sdtdh="http://schemas.microsoft.com/office/word/2020/wordml/sdtdatahash" xmlns:w16sdtfl="http://schemas.microsoft.com/office/word/2024/wordml/sdtformatlock" xmlns:w16se="http://schemas.microsoft.com/office/word/2015/wordml/symex" xmlns:wpg="http://schemas.microsoft.com/office/word/2010/wordprocessingGroup" xmlns:wpi="http://schemas.microsoft.com/office/word/2010/wordprocessingInk" xmlns:wne="http://schemas.microsoft.com/office/word/2006/wordml" xmlns:wps="http://schemas.microsoft.com/office/word/2010/wordprocessingShape" mc:Ignorable="w14 w15 w16se w16cid w16 w16cex w16sdtdh w16sdtfl w16du wp14">
-  <w16cid:commentId w16cid:paraId="42246641" w16cid:durableId="2863EE15"/>
-  <w16cid:commentId w16cid:paraId="24FD1CDF" w16cid:durableId="2863ED04"/>
-  <w16cid:commentId w16cid:paraId="1681B07F" w16cid:durableId="2863E533"/>
-  <w16cid:commentId w16cid:paraId="1667884C" w16cid:durableId="286D1E3B"/>
-  <w16cid:commentId w16cid:paraId="62423DDF" w16cid:durableId="2876320D"/>
-  <w16cid:commentId w16cid:paraId="7456EE15" w16cid:durableId="287CD204"/>
-  <w16cid:commentId w16cid:paraId="462435AA" w16cid:durableId="2863E5E9"/>
-  <w16cid:commentId w16cid:paraId="7683AC17" w16cid:durableId="286D1802"/>
-  <w16cid:commentId w16cid:paraId="4109C474" w16cid:durableId="2876328A"/>
-  <w16cid:commentId w16cid:paraId="098ABDB3" w16cid:durableId="287F3497"/>
-  <w16cid:commentId w16cid:paraId="3DFBBF3F" w16cid:durableId="2863E90E"/>
-  <w16cid:commentId w16cid:paraId="5D107056" w16cid:durableId="286D1A0B"/>
-  <w16cid:commentId w16cid:paraId="43AF59DC" w16cid:durableId="287F6EA7"/>
-  <w16cid:commentId w16cid:paraId="3B277557" w16cid:durableId="287CC7E4"/>
-  <w16cid:commentId w16cid:paraId="73CD6E8F" w16cid:durableId="287CC7E3"/>
-  <w16cid:commentId w16cid:paraId="2B1749A1" w16cid:durableId="287CC7E2"/>
-  <w16cid:commentId w16cid:paraId="55C87005" w16cid:durableId="287CCEB9"/>
-  <w16cid:commentId w16cid:paraId="37706BB2" w16cid:durableId="287CC7E1"/>
-  <w16cid:commentId w16cid:paraId="527156C6" w16cid:durableId="2863EA73"/>
-  <w16cid:commentId w16cid:paraId="01539208" w16cid:durableId="286D1B63"/>
-  <w16cid:commentId w16cid:paraId="6D8C5765" w16cid:durableId="28763416"/>
-  <w16cid:commentId w16cid:paraId="774AE67A" w16cid:durableId="287CCF23"/>
-  <w16cid:commentId w16cid:paraId="30B3E02E" w16cid:durableId="287F6DD8"/>
-  <w16cid:commentId w16cid:paraId="7D0195A2" w16cid:durableId="288738BC"/>
-  <w16cid:commentId w16cid:paraId="3C4248B5" w16cid:durableId="2863EAA2"/>
-  <w16cid:commentId w16cid:paraId="4610706F" w16cid:durableId="2863EB6F"/>
-  <w16cid:commentId w16cid:paraId="2F97E171" w16cid:durableId="286D1C2B"/>
-  <w16cid:commentId w16cid:paraId="706401AA" w16cid:durableId="28763493"/>
-  <w16cid:commentId w16cid:paraId="3E3355F5" w16cid:durableId="287CCFA4"/>
-  <w16cid:commentId w16cid:paraId="3C492964" w16cid:durableId="287F6DCD"/>
-  <w16cid:commentId w16cid:paraId="57214904" w16cid:durableId="2863EB9D"/>
-  <w16cid:commentId w16cid:paraId="7724E736" w16cid:durableId="286D1DDD"/>
-  <w16cid:commentId w16cid:paraId="06A6CD8B" w16cid:durableId="2863EC14"/>
-</w16cid:commentsIds>
 </file>
 
 <file path=word/endnotes.xml><?xml version="1.0" encoding="utf-8"?>
@@ -5586,20 +4082,6 @@
     <w:abstractNumId w:val="4"/>
   </w:num>
 </w:numbering>
-</file>
-
-<file path=word/people.xml><?xml version="1.0" encoding="utf-8"?>
-<w15:people xmlns:wpc="http://schemas.microsoft.com/office/word/2010/wordprocessingCanvas" xmlns:cx="http://schemas.microsoft.com/office/drawing/2014/chartex" xmlns:cx1="http://schemas.microsoft.com/office/drawing/2015/9/8/chartex" xmlns:cx2="http://schemas.microsoft.com/office/drawing/2015/10/21/chartex" xmlns:cx3="http://schemas.microsoft.com/office/drawing/2016/5/9/chartex" xmlns:cx4="http://schemas.microsoft.com/office/drawing/2016/5/10/chartex" xmlns:cx5="http://schemas.microsoft.com/office/drawing/2016/5/11/chartex" xmlns:cx6="http://schemas.microsoft.com/office/drawing/2016/5/12/chartex" xmlns:cx7="http://schemas.microsoft.com/office/drawing/2016/5/13/chartex" xmlns:cx8="http://schemas.microsoft.com/office/drawing/2016/5/14/chartex" xmlns:mc="http://schemas.openxmlformats.org/markup-compatibility/2006" xmlns:aink="http://schemas.microsoft.com/office/drawing/2016/ink" xmlns:am3d="http://schemas.microsoft.com/office/drawing/2017/model3d" xmlns:o="urn:schemas-microsoft-com:office:office" xmlns:oel="http://schemas.microsoft.com/office/2019/extlst" xmlns:r="http://schemas.openxmlformats.org/officeDocument/2006/relationships" xmlns:m="http://schemas.openxmlformats.org/officeDocument/2006/math" xmlns:v="urn:schemas-microsoft-com:vml" xmlns:wp14="http://schemas.microsoft.com/office/word/2010/wordprocessingDrawing" xmlns:wp="http://schemas.openxmlformats.org/drawingml/2006/wordprocessingDrawing" xmlns:w10="urn:schemas-microsoft-com:office:word" xmlns:w="http://schemas.openxmlformats.org/wordprocessingml/2006/main" xmlns:w14="http://schemas.microsoft.com/office/word/2010/wordml" xmlns:w15="http://schemas.microsoft.com/office/word/2012/wordml" xmlns:w16cex="http://schemas.microsoft.com/office/word/2018/wordml/cex" xmlns:w16cid="http://schemas.microsoft.com/office/word/2016/wordml/cid" xmlns:w16="http://schemas.microsoft.com/office/word/2018/wordml" xmlns:w16du="http://schemas.microsoft.com/office/word/2023/wordml/word16du" xmlns:w16sdtdh="http://schemas.microsoft.com/office/word/2020/wordml/sdtdatahash" xmlns:w16sdtfl="http://schemas.microsoft.com/office/word/2024/wordml/sdtformatlock" xmlns:w16se="http://schemas.microsoft.com/office/word/2015/wordml/symex" xmlns:wpg="http://schemas.microsoft.com/office/word/2010/wordprocessingGroup" xmlns:wpi="http://schemas.microsoft.com/office/word/2010/wordprocessingInk" xmlns:wne="http://schemas.microsoft.com/office/word/2006/wordml" xmlns:wps="http://schemas.microsoft.com/office/word/2010/wordprocessingShape" mc:Ignorable="w14 w15 w16se w16cid w16 w16cex w16sdtdh w16sdtfl w16du wp14">
-  <w15:person w15:author="Baldwin, DJ John">
-    <w15:presenceInfo w15:providerId="None" w15:userId="Baldwin, DJ John"/>
-  </w15:person>
-  <w15:person w15:author="Tasker, Terence">
-    <w15:presenceInfo w15:providerId="AD" w15:userId="S::Terence.Tasker@justice.gov.uk::1a2d64bf-d1af-42d8-9d3e-672d9bcee271"/>
-  </w15:person>
-  <w15:person w15:author="Tasker, Terence [2]">
-    <w15:presenceInfo w15:providerId="AD" w15:userId="S::terence.tasker@justice.gov.uk::1a2d64bf-d1af-42d8-9d3e-672d9bcee271"/>
-  </w15:person>
-</w15:people>
 </file>
 
 <file path=word/styles.xml><?xml version="1.0" encoding="utf-8"?>
@@ -6525,27 +5007,6 @@
 </file>
 
 <file path=customXml/item1.xml><?xml version="1.0" encoding="utf-8"?>
-<p:properties xmlns:p="http://schemas.microsoft.com/office/2006/metadata/properties" xmlns:xsi="http://www.w3.org/2001/XMLSchema-instance" xmlns:pc="http://schemas.microsoft.com/office/infopath/2007/PartnerControls">
-  <documentManagement>
-    <_activity xmlns="402fd2ce-131e-4e45-9c36-b88b59d7eb4d" xsi:nil="true"/>
-  </documentManagement>
-</p:properties>
-</file>
-
-<file path=customXml/item2.xml><?xml version="1.0" encoding="utf-8"?>
-<b:Sources xmlns:b="http://schemas.openxmlformats.org/officeDocument/2006/bibliography" xmlns="http://schemas.openxmlformats.org/officeDocument/2006/bibliography" SelectedStyle="\APASixthEditionOfficeOnline.xsl" StyleName="APA" Version="6"/>
-</file>
-
-<file path=customXml/item3.xml><?xml version="1.0" encoding="utf-8"?>
-<?mso-contentType ?>
-<FormTemplates xmlns="http://schemas.microsoft.com/sharepoint/v3/contenttype/forms">
-  <Display>DocumentLibraryForm</Display>
-  <Edit>DocumentLibraryForm</Edit>
-  <New>DocumentLibraryForm</New>
-</FormTemplates>
-</file>
-
-<file path=customXml/item4.xml><?xml version="1.0" encoding="utf-8"?>
 <ct:contentTypeSchema xmlns:ct="http://schemas.microsoft.com/office/2006/metadata/contentType" xmlns:ma="http://schemas.microsoft.com/office/2006/metadata/properties/metaAttributes" ct:_="" ma:_="" ma:contentTypeName="Document" ma:contentTypeID="0x0101007FFD3F0BAFA49F42849E16320626FC2A" ma:contentTypeVersion="16" ma:contentTypeDescription="Create a new document." ma:contentTypeScope="" ma:versionID="ec1d759010bb7874b62add8ebaa6ee1c">
   <xsd:schema xmlns:xsd="http://www.w3.org/2001/XMLSchema" xmlns:xs="http://www.w3.org/2001/XMLSchema" xmlns:p="http://schemas.microsoft.com/office/2006/metadata/properties" xmlns:ns3="5200f814-34ed-4081-b9f5-f05f29b91d4c" xmlns:ns4="402fd2ce-131e-4e45-9c36-b88b59d7eb4d" targetNamespace="http://schemas.microsoft.com/office/2006/metadata/properties" ma:root="true" ma:fieldsID="24e4792debf80793ce157408ae7f3a54" ns3:_="" ns4:_="">
     <xsd:import namespace="5200f814-34ed-4081-b9f5-f05f29b91d4c"/>
@@ -6786,33 +5247,28 @@
 </ct:contentTypeSchema>
 </file>
 
-<file path=customXml/itemProps1.xml><?xml version="1.0" encoding="utf-8"?>
-<ds:datastoreItem xmlns:ds="http://schemas.openxmlformats.org/officeDocument/2006/customXml" ds:itemID="{01FF11B9-4624-478A-B458-49A4649B4708}">
-  <ds:schemaRefs>
-    <ds:schemaRef ds:uri="http://schemas.microsoft.com/office/2006/metadata/properties"/>
-    <ds:schemaRef ds:uri="http://schemas.microsoft.com/office/infopath/2007/PartnerControls"/>
-    <ds:schemaRef ds:uri="402fd2ce-131e-4e45-9c36-b88b59d7eb4d"/>
-  </ds:schemaRefs>
-</ds:datastoreItem>
+<file path=customXml/item2.xml><?xml version="1.0" encoding="utf-8"?>
+<?mso-contentType ?>
+<FormTemplates xmlns="http://schemas.microsoft.com/sharepoint/v3/contenttype/forms">
+  <Display>DocumentLibraryForm</Display>
+  <Edit>DocumentLibraryForm</Edit>
+  <New>DocumentLibraryForm</New>
+</FormTemplates>
 </file>
 
-<file path=customXml/itemProps2.xml><?xml version="1.0" encoding="utf-8"?>
-<ds:datastoreItem xmlns:ds="http://schemas.openxmlformats.org/officeDocument/2006/customXml" ds:itemID="{C1CA99F7-DC5D-405F-BB40-0DA2F9A488D6}">
-  <ds:schemaRefs>
-    <ds:schemaRef ds:uri="http://schemas.openxmlformats.org/officeDocument/2006/bibliography"/>
-  </ds:schemaRefs>
-</ds:datastoreItem>
+<file path=customXml/item3.xml><?xml version="1.0" encoding="utf-8"?>
+<b:Sources xmlns:b="http://schemas.openxmlformats.org/officeDocument/2006/bibliography" xmlns="http://schemas.openxmlformats.org/officeDocument/2006/bibliography" SelectedStyle="\APASixthEditionOfficeOnline.xsl" StyleName="APA" Version="6"/>
 </file>
 
-<file path=customXml/itemProps3.xml><?xml version="1.0" encoding="utf-8"?>
-<ds:datastoreItem xmlns:ds="http://schemas.openxmlformats.org/officeDocument/2006/customXml" ds:itemID="{B5A80FFB-5A5A-4F0E-9A1D-82E0AE6B3069}">
-  <ds:schemaRefs>
-    <ds:schemaRef ds:uri="http://schemas.microsoft.com/sharepoint/v3/contenttype/forms"/>
-  </ds:schemaRefs>
-</ds:datastoreItem>
+<file path=customXml/item4.xml><?xml version="1.0" encoding="utf-8"?>
+<p:properties xmlns:p="http://schemas.microsoft.com/office/2006/metadata/properties" xmlns:xsi="http://www.w3.org/2001/XMLSchema-instance" xmlns:pc="http://schemas.microsoft.com/office/infopath/2007/PartnerControls">
+  <documentManagement>
+    <_activity xmlns="402fd2ce-131e-4e45-9c36-b88b59d7eb4d" xsi:nil="true"/>
+  </documentManagement>
+</p:properties>
 </file>
 
-<file path=customXml/itemProps4.xml><?xml version="1.0" encoding="utf-8"?>
+<file path=customXml/itemProps1.xml><?xml version="1.0" encoding="utf-8"?>
 <ds:datastoreItem xmlns:ds="http://schemas.openxmlformats.org/officeDocument/2006/customXml" ds:itemID="{B317315D-BA3D-4DCF-93CA-096AAD2E9BDE}">
   <ds:schemaRefs>
     <ds:schemaRef ds:uri="http://schemas.microsoft.com/office/2006/metadata/contentType"/>
@@ -6831,6 +5287,32 @@
 </ds:datastoreItem>
 </file>
 
+<file path=customXml/itemProps2.xml><?xml version="1.0" encoding="utf-8"?>
+<ds:datastoreItem xmlns:ds="http://schemas.openxmlformats.org/officeDocument/2006/customXml" ds:itemID="{B5A80FFB-5A5A-4F0E-9A1D-82E0AE6B3069}">
+  <ds:schemaRefs>
+    <ds:schemaRef ds:uri="http://schemas.microsoft.com/sharepoint/v3/contenttype/forms"/>
+  </ds:schemaRefs>
+</ds:datastoreItem>
+</file>
+
+<file path=customXml/itemProps3.xml><?xml version="1.0" encoding="utf-8"?>
+<ds:datastoreItem xmlns:ds="http://schemas.openxmlformats.org/officeDocument/2006/customXml" ds:itemID="{C1CA99F7-DC5D-405F-BB40-0DA2F9A488D6}">
+  <ds:schemaRefs>
+    <ds:schemaRef ds:uri="http://schemas.openxmlformats.org/officeDocument/2006/bibliography"/>
+  </ds:schemaRefs>
+</ds:datastoreItem>
+</file>
+
+<file path=customXml/itemProps4.xml><?xml version="1.0" encoding="utf-8"?>
+<ds:datastoreItem xmlns:ds="http://schemas.openxmlformats.org/officeDocument/2006/customXml" ds:itemID="{01FF11B9-4624-478A-B458-49A4649B4708}">
+  <ds:schemaRefs>
+    <ds:schemaRef ds:uri="http://schemas.microsoft.com/office/2006/metadata/properties"/>
+    <ds:schemaRef ds:uri="http://schemas.microsoft.com/office/infopath/2007/PartnerControls"/>
+    <ds:schemaRef ds:uri="402fd2ce-131e-4e45-9c36-b88b59d7eb4d"/>
+  </ds:schemaRefs>
+</ds:datastoreItem>
+</file>
+
 <file path=docMetadata/LabelInfo.xml><?xml version="1.0" encoding="utf-8"?>
 <clbl:labelList xmlns:clbl="http://schemas.microsoft.com/office/2020/mipLabelMetadata">
   <clbl:label id="{95c71a0f-75e1-4c8f-90e2-641c9351dd98}" enabled="1" method="Standard" siteId="{3e0088dc-0629-4ae6-aa8c-813e7a296f50}" contentBits="2" removed="0"/>

</xml_diff>